<commit_message>
working tia sweep.  next set verify results with Hspice
</commit_message>
<xml_diff>
--- a/Report_01.docx
+++ b/Report_01.docx
@@ -197,8 +197,13 @@
           </w:tcPr>
           <w:p>
             <w:r>
-              <w:t>100 fF</w:t>
-            </w:r>
+              <w:t xml:space="preserve">100 </w:t>
+            </w:r>
+            <w:proofErr w:type="spellStart"/>
+            <w:r>
+              <w:t>fF</w:t>
+            </w:r>
+            <w:proofErr w:type="spellEnd"/>
           </w:p>
         </w:tc>
       </w:tr>
@@ -271,8 +276,13 @@
           </w:tcPr>
           <w:p>
             <w:r>
-              <w:t>500 fF</w:t>
-            </w:r>
+              <w:t xml:space="preserve">500 </w:t>
+            </w:r>
+            <w:proofErr w:type="spellStart"/>
+            <w:r>
+              <w:t>fF</w:t>
+            </w:r>
+            <w:proofErr w:type="spellEnd"/>
           </w:p>
         </w:tc>
       </w:tr>
@@ -332,8 +342,16 @@
               <w:rPr>
                 <w:rFonts w:cstheme="minorHAnsi"/>
               </w:rPr>
-              <w:t>≤2 mW</w:t>
-            </w:r>
+              <w:t xml:space="preserve">≤2 </w:t>
+            </w:r>
+            <w:proofErr w:type="spellStart"/>
+            <w:r>
+              <w:rPr>
+                <w:rFonts w:cstheme="minorHAnsi"/>
+              </w:rPr>
+              <w:t>mW</w:t>
+            </w:r>
+            <w:proofErr w:type="spellEnd"/>
           </w:p>
         </w:tc>
       </w:tr>
@@ -401,7 +419,21 @@
               <w:rPr>
                 <w:rFonts w:cstheme="minorHAnsi"/>
               </w:rPr>
-              <w:t>1 domant pole</w:t>
+              <w:t xml:space="preserve">1 </w:t>
+            </w:r>
+            <w:proofErr w:type="spellStart"/>
+            <w:r>
+              <w:rPr>
+                <w:rFonts w:cstheme="minorHAnsi"/>
+              </w:rPr>
+              <w:t>domant</w:t>
+            </w:r>
+            <w:proofErr w:type="spellEnd"/>
+            <w:r>
+              <w:rPr>
+                <w:rFonts w:cstheme="minorHAnsi"/>
+              </w:rPr>
+              <w:t xml:space="preserve"> pole</w:t>
             </w:r>
           </w:p>
         </w:tc>
@@ -457,11 +489,19 @@
                 <w:rFonts w:cstheme="minorHAnsi"/>
               </w:rPr>
             </w:pPr>
+            <w:proofErr w:type="gramStart"/>
             <w:r>
               <w:rPr>
                 <w:rFonts w:cstheme="minorHAnsi"/>
               </w:rPr>
-              <w:t xml:space="preserve">≥(40 x 75)/2 = 1,500 </w:t>
+              <w:t>≥(</w:t>
+            </w:r>
+            <w:proofErr w:type="gramEnd"/>
+            <w:r>
+              <w:rPr>
+                <w:rFonts w:cstheme="minorHAnsi"/>
+              </w:rPr>
+              <w:t xml:space="preserve">40 x 75)/2 = 1,500 </w:t>
             </w:r>
             <w:r>
               <w:t>k</w:t>
@@ -470,8 +510,16 @@
               <w:rPr>
                 <w:rFonts w:cstheme="minorHAnsi"/>
               </w:rPr>
-              <w:t>Ω MHz/mW</w:t>
-            </w:r>
+              <w:t>Ω MHz/</w:t>
+            </w:r>
+            <w:proofErr w:type="spellStart"/>
+            <w:r>
+              <w:rPr>
+                <w:rFonts w:cstheme="minorHAnsi"/>
+              </w:rPr>
+              <w:t>mW</w:t>
+            </w:r>
+            <w:proofErr w:type="spellEnd"/>
           </w:p>
         </w:tc>
       </w:tr>
@@ -550,8 +598,16 @@
               <w:rPr>
                 <w:rFonts w:cstheme="minorHAnsi"/>
               </w:rPr>
-              <w:t>≥ 2 um</w:t>
-            </w:r>
+              <w:t xml:space="preserve">≥ 2 </w:t>
+            </w:r>
+            <w:proofErr w:type="gramStart"/>
+            <w:r>
+              <w:rPr>
+                <w:rFonts w:cstheme="minorHAnsi"/>
+              </w:rPr>
+              <w:t>um</w:t>
+            </w:r>
+            <w:proofErr w:type="gramEnd"/>
           </w:p>
         </w:tc>
       </w:tr>
@@ -561,9 +617,11 @@
             <w:tcW w:w="4135" w:type="dxa"/>
           </w:tcPr>
           <w:p>
+            <w:proofErr w:type="gramStart"/>
             <w:r>
               <w:t>Vov,min</w:t>
             </w:r>
+            <w:proofErr w:type="gramEnd"/>
           </w:p>
         </w:tc>
         <w:tc>
@@ -687,7 +745,8 @@
       <w:tr>
         <w:tc>
           <w:tcPr>
-            <w:tcW w:w="4495" w:type="dxa"/>
+            <w:tcW w:w="9234" w:type="dxa"/>
+            <w:gridSpan w:val="2"/>
             <w:shd w:val="clear" w:color="auto" w:fill="808080" w:themeFill="background1" w:themeFillShade="80"/>
           </w:tcPr>
           <w:p>
@@ -707,32 +766,7 @@
                 <w:color w:val="FFFFFF" w:themeColor="background1"/>
               </w:rPr>
               <w:lastRenderedPageBreak/>
-              <w:t>Parasitics</w:t>
-            </w:r>
-          </w:p>
-        </w:tc>
-        <w:tc>
-          <w:tcPr>
-            <w:tcW w:w="4739" w:type="dxa"/>
-            <w:shd w:val="clear" w:color="auto" w:fill="808080" w:themeFill="background1" w:themeFillShade="80"/>
-          </w:tcPr>
-          <w:p>
-            <w:pPr>
-              <w:rPr>
-                <w:b/>
-                <w:bCs/>
-                <w:noProof/>
-                <w:color w:val="FFFFFF" w:themeColor="background1"/>
-              </w:rPr>
-            </w:pPr>
-            <w:r>
-              <w:rPr>
-                <w:b/>
-                <w:bCs/>
-                <w:noProof/>
-                <w:color w:val="FFFFFF" w:themeColor="background1"/>
-              </w:rPr>
-              <w:t>Impedances</w:t>
+              <w:t>Common Gain</w:t>
             </w:r>
           </w:p>
         </w:tc>
@@ -751,12 +785,6 @@
                 <w:noProof/>
               </w:rPr>
             </w:pPr>
-            <w:r>
-              <w:rPr>
-                <w:noProof/>
-              </w:rPr>
-              <w:t>Common Gate (simple)</w:t>
-            </w:r>
           </w:p>
           <w:p>
             <w:pPr>
@@ -828,9 +856,9 @@
                 <w:noProof/>
               </w:rPr>
               <w:drawing>
-                <wp:inline distT="0" distB="0" distL="0" distR="0" wp14:anchorId="2F4906C4" wp14:editId="1F954CBF">
-                  <wp:extent cx="2814955" cy="4036060"/>
-                  <wp:effectExtent l="0" t="0" r="4445" b="2540"/>
+                <wp:inline distT="0" distB="0" distL="0" distR="0" wp14:anchorId="2F4906C4" wp14:editId="0A646E9E">
+                  <wp:extent cx="2905125" cy="4165345"/>
+                  <wp:effectExtent l="0" t="0" r="0" b="6985"/>
                   <wp:docPr id="14" name="Picture 14"/>
                   <wp:cNvGraphicFramePr>
                     <a:graphicFrameLocks xmlns:a="http://schemas.openxmlformats.org/drawingml/2006/main" noChangeAspect="1"/>
@@ -851,7 +879,7 @@
                         <pic:spPr>
                           <a:xfrm>
                             <a:off x="0" y="0"/>
-                            <a:ext cx="2814955" cy="4036060"/>
+                            <a:ext cx="2906525" cy="4167352"/>
                           </a:xfrm>
                           <a:prstGeom prst="rect">
                             <a:avLst/>
@@ -868,24 +896,61 @@
       </w:tr>
       <w:tr>
         <w:trPr>
-          <w:trHeight w:val="2042"/>
+          <w:trHeight w:val="9890"/>
         </w:trPr>
         <w:tc>
           <w:tcPr>
-            <w:tcW w:w="4495" w:type="dxa"/>
-          </w:tcPr>
-          <w:p>
-            <w:r>
-              <w:t>Common Source (simple)</w:t>
-            </w:r>
-          </w:p>
-          <w:p/>
-        </w:tc>
-        <w:tc>
-          <w:tcPr>
-            <w:tcW w:w="4739" w:type="dxa"/>
-          </w:tcPr>
-          <w:p/>
+            <w:tcW w:w="9234" w:type="dxa"/>
+            <w:gridSpan w:val="2"/>
+          </w:tcPr>
+          <w:p>
+            <w:r>
+              <w:lastRenderedPageBreak/>
+              <w:t>Common Source</w:t>
+            </w:r>
+          </w:p>
+          <w:p>
+            <w:r>
+              <w:rPr>
+                <w:noProof/>
+              </w:rPr>
+              <w:drawing>
+                <wp:inline distT="0" distB="0" distL="0" distR="0" wp14:anchorId="7BC24DB7" wp14:editId="682C51D3">
+                  <wp:extent cx="5726430" cy="6925310"/>
+                  <wp:effectExtent l="0" t="0" r="7620" b="8890"/>
+                  <wp:docPr id="3" name="Picture 3"/>
+                  <wp:cNvGraphicFramePr>
+                    <a:graphicFrameLocks xmlns:a="http://schemas.openxmlformats.org/drawingml/2006/main" noChangeAspect="1"/>
+                  </wp:cNvGraphicFramePr>
+                  <a:graphic xmlns:a="http://schemas.openxmlformats.org/drawingml/2006/main">
+                    <a:graphicData uri="http://schemas.openxmlformats.org/drawingml/2006/picture">
+                      <pic:pic xmlns:pic="http://schemas.openxmlformats.org/drawingml/2006/picture">
+                        <pic:nvPicPr>
+                          <pic:cNvPr id="1" name=""/>
+                          <pic:cNvPicPr/>
+                        </pic:nvPicPr>
+                        <pic:blipFill>
+                          <a:blip r:embed="rId6"/>
+                          <a:stretch>
+                            <a:fillRect/>
+                          </a:stretch>
+                        </pic:blipFill>
+                        <pic:spPr>
+                          <a:xfrm>
+                            <a:off x="0" y="0"/>
+                            <a:ext cx="5726430" cy="6925310"/>
+                          </a:xfrm>
+                          <a:prstGeom prst="rect">
+                            <a:avLst/>
+                          </a:prstGeom>
+                        </pic:spPr>
+                      </pic:pic>
+                    </a:graphicData>
+                  </a:graphic>
+                </wp:inline>
+              </w:drawing>
+            </w:r>
+          </w:p>
           <w:p/>
         </w:tc>
       </w:tr>
@@ -895,21 +960,57 @@
         </w:trPr>
         <w:tc>
           <w:tcPr>
-            <w:tcW w:w="4495" w:type="dxa"/>
-          </w:tcPr>
-          <w:p>
-            <w:r>
-              <w:t>Common Drain (simple)</w:t>
-            </w:r>
-          </w:p>
-          <w:p/>
-          <w:p/>
-          <w:p/>
-        </w:tc>
-        <w:tc>
-          <w:tcPr>
-            <w:tcW w:w="4739" w:type="dxa"/>
-          </w:tcPr>
+            <w:tcW w:w="9234" w:type="dxa"/>
+            <w:gridSpan w:val="2"/>
+          </w:tcPr>
+          <w:p>
+            <w:r>
+              <w:lastRenderedPageBreak/>
+              <w:t>Common Drain</w:t>
+            </w:r>
+          </w:p>
+          <w:p>
+            <w:r>
+              <w:rPr>
+                <w:noProof/>
+              </w:rPr>
+              <w:drawing>
+                <wp:inline distT="0" distB="0" distL="0" distR="0" wp14:anchorId="5E0AA7C0" wp14:editId="59D25753">
+                  <wp:extent cx="5726430" cy="4570730"/>
+                  <wp:effectExtent l="0" t="0" r="7620" b="1270"/>
+                  <wp:docPr id="6" name="Picture 6"/>
+                  <wp:cNvGraphicFramePr>
+                    <a:graphicFrameLocks xmlns:a="http://schemas.openxmlformats.org/drawingml/2006/main" noChangeAspect="1"/>
+                  </wp:cNvGraphicFramePr>
+                  <a:graphic xmlns:a="http://schemas.openxmlformats.org/drawingml/2006/main">
+                    <a:graphicData uri="http://schemas.openxmlformats.org/drawingml/2006/picture">
+                      <pic:pic xmlns:pic="http://schemas.openxmlformats.org/drawingml/2006/picture">
+                        <pic:nvPicPr>
+                          <pic:cNvPr id="1" name=""/>
+                          <pic:cNvPicPr/>
+                        </pic:nvPicPr>
+                        <pic:blipFill>
+                          <a:blip r:embed="rId7"/>
+                          <a:stretch>
+                            <a:fillRect/>
+                          </a:stretch>
+                        </pic:blipFill>
+                        <pic:spPr>
+                          <a:xfrm>
+                            <a:off x="0" y="0"/>
+                            <a:ext cx="5726430" cy="4570730"/>
+                          </a:xfrm>
+                          <a:prstGeom prst="rect">
+                            <a:avLst/>
+                          </a:prstGeom>
+                        </pic:spPr>
+                      </pic:pic>
+                    </a:graphicData>
+                  </a:graphic>
+                </wp:inline>
+              </w:drawing>
+            </w:r>
+          </w:p>
           <w:p/>
         </w:tc>
       </w:tr>
@@ -1081,7 +1182,10 @@
           </w:tcPr>
           <w:p>
             <w:r>
-              <w:t>-A1 = Vov</w:t>
+              <w:t>-0.84*</w:t>
+            </w:r>
+            <w:r>
+              <w:t>Vov</w:t>
             </w:r>
             <w:r>
               <w:rPr>
@@ -1128,8 +1232,22 @@
           </w:tcPr>
           <w:p>
             <w:r>
-              <w:t>-A2</w:t>
-            </w:r>
+              <w:t>-</w:t>
+            </w:r>
+            <w:r>
+              <w:t xml:space="preserve">gm3 </w:t>
+            </w:r>
+            <w:proofErr w:type="gramStart"/>
+            <w:r>
+              <w:t>R</w:t>
+            </w:r>
+            <w:r>
+              <w:rPr>
+                <w:vertAlign w:val="subscript"/>
+              </w:rPr>
+              <w:t>CD,OUT</w:t>
+            </w:r>
+            <w:proofErr w:type="gramEnd"/>
           </w:p>
         </w:tc>
         <w:tc>
@@ -1272,6 +1390,7 @@
             <w:tcW w:w="801" w:type="dxa"/>
           </w:tcPr>
           <w:p>
+            <w:proofErr w:type="gramStart"/>
             <w:r>
               <w:t>R</w:t>
             </w:r>
@@ -1281,6 +1400,7 @@
               </w:rPr>
               <w:t>CG,IN</w:t>
             </w:r>
+            <w:proofErr w:type="gramEnd"/>
           </w:p>
         </w:tc>
         <w:tc>
@@ -1323,10 +1443,20 @@
               <w:t>D</w:t>
             </w:r>
             <w:r>
-              <w:t xml:space="preserve">) / gm1’(ro + </w:t>
-            </w:r>
-            <w:r>
-              <w:t>R</w:t>
+              <w:t>) / gm1</w:t>
+            </w:r>
+            <w:proofErr w:type="gramStart"/>
+            <w:r>
+              <w:t>’(</w:t>
+            </w:r>
+            <w:proofErr w:type="spellStart"/>
+            <w:proofErr w:type="gramEnd"/>
+            <w:r>
+              <w:t>ro</w:t>
+            </w:r>
+            <w:proofErr w:type="spellEnd"/>
+            <w:r>
+              <w:t xml:space="preserve"> + R</w:t>
             </w:r>
             <w:r>
               <w:rPr>
@@ -1355,7 +1485,28 @@
           </w:tcPr>
           <w:p>
             <w:r>
-              <w:t>1/gm1’</w:t>
+              <w:t>1</w:t>
+            </w:r>
+            <w:r>
+              <w:t xml:space="preserve"> </w:t>
+            </w:r>
+            <w:r>
+              <w:t>/</w:t>
+            </w:r>
+            <w:r>
+              <w:t xml:space="preserve"> </w:t>
+            </w:r>
+            <w:r>
+              <w:t>gm</w:t>
+            </w:r>
+            <w:r>
+              <w:rPr>
+                <w:vertAlign w:val="subscript"/>
+              </w:rPr>
+              <w:t>1</w:t>
+            </w:r>
+            <w:r>
+              <w:t>’</w:t>
             </w:r>
           </w:p>
         </w:tc>
@@ -1373,6 +1524,7 @@
             <w:tcW w:w="801" w:type="dxa"/>
           </w:tcPr>
           <w:p>
+            <w:proofErr w:type="gramStart"/>
             <w:r>
               <w:t>R</w:t>
             </w:r>
@@ -1382,6 +1534,7 @@
               </w:rPr>
               <w:t>CG,OUT</w:t>
             </w:r>
+            <w:proofErr w:type="gramEnd"/>
           </w:p>
         </w:tc>
         <w:tc>
@@ -1473,6 +1626,7 @@
             <w:tcW w:w="801" w:type="dxa"/>
           </w:tcPr>
           <w:p>
+            <w:proofErr w:type="gramStart"/>
             <w:r>
               <w:t>R</w:t>
             </w:r>
@@ -1482,6 +1636,7 @@
               </w:rPr>
               <w:t>CS,IN</w:t>
             </w:r>
+            <w:proofErr w:type="gramEnd"/>
           </w:p>
         </w:tc>
         <w:tc>
@@ -1526,6 +1681,7 @@
             <w:tcW w:w="801" w:type="dxa"/>
           </w:tcPr>
           <w:p>
+            <w:proofErr w:type="gramStart"/>
             <w:r>
               <w:t>R</w:t>
             </w:r>
@@ -1535,6 +1691,7 @@
               </w:rPr>
               <w:t>CS,OUT</w:t>
             </w:r>
+            <w:proofErr w:type="gramEnd"/>
           </w:p>
         </w:tc>
         <w:tc>
@@ -1554,7 +1711,10 @@
           </w:tcPr>
           <w:p>
             <w:r>
-              <w:t>2ro</w:t>
+              <w:t>0.5</w:t>
+            </w:r>
+            <w:r>
+              <w:t>ro</w:t>
             </w:r>
             <w:r>
               <w:rPr>
@@ -1563,7 +1723,16 @@
               <w:t>2</w:t>
             </w:r>
             <w:r>
-              <w:t>||(1/gm</w:t>
+              <w:t xml:space="preserve"> / (</w:t>
+            </w:r>
+            <w:r>
+              <w:t>1</w:t>
+            </w:r>
+            <w:r>
+              <w:t xml:space="preserve"> + 0.5</w:t>
+            </w:r>
+            <w:r>
+              <w:t>gm</w:t>
             </w:r>
             <w:r>
               <w:rPr>
@@ -1572,7 +1741,19 @@
               <w:t>2L</w:t>
             </w:r>
             <w:r>
-              <w:t>’)</w:t>
+              <w:t>’</w:t>
+            </w:r>
+            <w:r>
+              <w:t>ro</w:t>
+            </w:r>
+            <w:r>
+              <w:rPr>
+                <w:vertAlign w:val="subscript"/>
+              </w:rPr>
+              <w:t>2</w:t>
+            </w:r>
+            <w:r>
+              <w:t>)</w:t>
             </w:r>
           </w:p>
         </w:tc>
@@ -1581,7 +1762,20 @@
             <w:tcW w:w="2610" w:type="dxa"/>
             <w:gridSpan w:val="2"/>
           </w:tcPr>
-          <w:p/>
+          <w:p>
+            <w:r>
+              <w:t xml:space="preserve">1 / </w:t>
+            </w:r>
+            <w:r>
+              <w:t>gm</w:t>
+            </w:r>
+            <w:r>
+              <w:rPr>
+                <w:vertAlign w:val="subscript"/>
+              </w:rPr>
+              <w:t>2L</w:t>
+            </w:r>
+          </w:p>
         </w:tc>
       </w:tr>
       <w:tr>
@@ -1601,6 +1795,7 @@
             <w:tcW w:w="801" w:type="dxa"/>
           </w:tcPr>
           <w:p>
+            <w:proofErr w:type="gramStart"/>
             <w:r>
               <w:t>R</w:t>
             </w:r>
@@ -1610,6 +1805,7 @@
               </w:rPr>
               <w:t>CD,IN</w:t>
             </w:r>
+            <w:proofErr w:type="gramEnd"/>
           </w:p>
         </w:tc>
         <w:tc>
@@ -1650,6 +1846,7 @@
             <w:tcW w:w="801" w:type="dxa"/>
           </w:tcPr>
           <w:p>
+            <w:proofErr w:type="gramStart"/>
             <w:r>
               <w:t>R</w:t>
             </w:r>
@@ -1659,6 +1856,7 @@
               </w:rPr>
               <w:t>CD,OUT</w:t>
             </w:r>
+            <w:proofErr w:type="gramEnd"/>
           </w:p>
         </w:tc>
         <w:tc>
@@ -1678,7 +1876,19 @@
           </w:tcPr>
           <w:p>
             <w:r>
-              <w:t>2ro</w:t>
+              <w:t>(1</w:t>
+            </w:r>
+            <w:r>
+              <w:t xml:space="preserve"> </w:t>
+            </w:r>
+            <w:r>
+              <w:t>/</w:t>
+            </w:r>
+            <w:r>
+              <w:t xml:space="preserve"> </w:t>
+            </w:r>
+            <w:r>
+              <w:t>gm</w:t>
             </w:r>
             <w:r>
               <w:rPr>
@@ -1687,16 +1897,22 @@
               <w:t>3</w:t>
             </w:r>
             <w:r>
-              <w:t>||(1/gm</w:t>
+              <w:t>’)</w:t>
+            </w:r>
+            <w:r>
+              <w:t xml:space="preserve"> || 0.5</w:t>
+            </w:r>
+            <w:r>
+              <w:t xml:space="preserve"> </w:t>
+            </w:r>
+            <w:r>
+              <w:t>ro3 || R</w:t>
             </w:r>
             <w:r>
               <w:rPr>
                 <w:vertAlign w:val="subscript"/>
               </w:rPr>
-              <w:t>3</w:t>
-            </w:r>
-            <w:r>
-              <w:t>’)</w:t>
+              <w:t>OUT</w:t>
             </w:r>
           </w:p>
         </w:tc>
@@ -1705,7 +1921,20 @@
             <w:tcW w:w="2610" w:type="dxa"/>
             <w:gridSpan w:val="2"/>
           </w:tcPr>
-          <w:p/>
+          <w:p>
+            <w:r>
+              <w:t>1 / gm</w:t>
+            </w:r>
+            <w:r>
+              <w:rPr>
+                <w:vertAlign w:val="subscript"/>
+              </w:rPr>
+              <w:t>3</w:t>
+            </w:r>
+            <w:r>
+              <w:t>’</w:t>
+            </w:r>
+          </w:p>
         </w:tc>
       </w:tr>
       <w:tr>
@@ -1769,8 +1998,8 @@
         <w:gridCol w:w="522"/>
         <w:gridCol w:w="912"/>
         <w:gridCol w:w="451"/>
-        <w:gridCol w:w="3600"/>
-        <w:gridCol w:w="3865"/>
+        <w:gridCol w:w="4590"/>
+        <w:gridCol w:w="2875"/>
       </w:tblGrid>
       <w:tr>
         <w:tc>
@@ -1787,6 +2016,7 @@
                 <w:color w:val="FFFFFF" w:themeColor="background1"/>
               </w:rPr>
             </w:pPr>
+            <w:proofErr w:type="spellStart"/>
             <w:r>
               <w:rPr>
                 <w:b/>
@@ -1803,6 +2033,7 @@
               </w:rPr>
               <w:t>eq</w:t>
             </w:r>
+            <w:proofErr w:type="spellEnd"/>
           </w:p>
         </w:tc>
       </w:tr>
@@ -1837,17 +2068,22 @@
         </w:tc>
         <w:tc>
           <w:tcPr>
-            <w:tcW w:w="3600" w:type="dxa"/>
-          </w:tcPr>
-          <w:p>
-            <w:r>
-              <w:t>100 fF</w:t>
-            </w:r>
-          </w:p>
-        </w:tc>
-        <w:tc>
-          <w:tcPr>
-            <w:tcW w:w="3865" w:type="dxa"/>
+            <w:tcW w:w="4590" w:type="dxa"/>
+          </w:tcPr>
+          <w:p>
+            <w:r>
+              <w:t xml:space="preserve">100 </w:t>
+            </w:r>
+            <w:proofErr w:type="spellStart"/>
+            <w:r>
+              <w:t>fF</w:t>
+            </w:r>
+            <w:proofErr w:type="spellEnd"/>
+          </w:p>
+        </w:tc>
+        <w:tc>
+          <w:tcPr>
+            <w:tcW w:w="2875" w:type="dxa"/>
           </w:tcPr>
           <w:p/>
         </w:tc>
@@ -1860,6 +2096,7 @@
           </w:tcPr>
           <w:p>
             <w:r>
+              <w:lastRenderedPageBreak/>
               <w:t>CG</w:t>
             </w:r>
           </w:p>
@@ -1869,6 +2106,7 @@
             <w:tcW w:w="912" w:type="dxa"/>
           </w:tcPr>
           <w:p>
+            <w:proofErr w:type="gramStart"/>
             <w:r>
               <w:t>C</w:t>
             </w:r>
@@ -1878,6 +2116,7 @@
               </w:rPr>
               <w:t>CG,IN</w:t>
             </w:r>
+            <w:proofErr w:type="gramEnd"/>
           </w:p>
         </w:tc>
         <w:tc>
@@ -1889,7 +2128,7 @@
         </w:tc>
         <w:tc>
           <w:tcPr>
-            <w:tcW w:w="3600" w:type="dxa"/>
+            <w:tcW w:w="4590" w:type="dxa"/>
           </w:tcPr>
           <w:p>
             <w:r>
@@ -1914,7 +2153,7 @@
         </w:tc>
         <w:tc>
           <w:tcPr>
-            <w:tcW w:w="3865" w:type="dxa"/>
+            <w:tcW w:w="2875" w:type="dxa"/>
           </w:tcPr>
           <w:p>
             <w:r>
@@ -1936,13 +2175,7 @@
               <w:t>1</w:t>
             </w:r>
             <w:r>
-              <w:t xml:space="preserve"> + </w:t>
-            </w:r>
-            <w:r>
-              <w:t>Cg</w:t>
-            </w:r>
-            <w:r>
-              <w:t>d</w:t>
+              <w:t xml:space="preserve"> + Cgd</w:t>
             </w:r>
             <w:r>
               <w:rPr>
@@ -1957,13 +2190,7 @@
               <w:t>B</w:t>
             </w:r>
             <w:r>
-              <w:t xml:space="preserve"> + C</w:t>
-            </w:r>
-            <w:r>
-              <w:t>d</w:t>
-            </w:r>
-            <w:r>
-              <w:t>b</w:t>
+              <w:t xml:space="preserve"> + Cdb</w:t>
             </w:r>
             <w:r>
               <w:rPr>
@@ -1993,6 +2220,7 @@
             <w:tcW w:w="912" w:type="dxa"/>
           </w:tcPr>
           <w:p>
+            <w:proofErr w:type="gramStart"/>
             <w:r>
               <w:t>C</w:t>
             </w:r>
@@ -2002,6 +2230,7 @@
               </w:rPr>
               <w:t>CG,OUT</w:t>
             </w:r>
+            <w:proofErr w:type="gramEnd"/>
           </w:p>
         </w:tc>
         <w:tc>
@@ -2017,7 +2246,7 @@
         </w:tc>
         <w:tc>
           <w:tcPr>
-            <w:tcW w:w="3600" w:type="dxa"/>
+            <w:tcW w:w="4590" w:type="dxa"/>
           </w:tcPr>
           <w:p>
             <w:r>
@@ -2042,7 +2271,7 @@
         </w:tc>
         <w:tc>
           <w:tcPr>
-            <w:tcW w:w="3865" w:type="dxa"/>
+            <w:tcW w:w="2875" w:type="dxa"/>
           </w:tcPr>
           <w:p>
             <w:r>
@@ -2064,10 +2293,7 @@
               <w:t>1</w:t>
             </w:r>
             <w:r>
-              <w:t xml:space="preserve"> + </w:t>
-            </w:r>
-            <w:r>
-              <w:t>Cgd</w:t>
+              <w:t xml:space="preserve"> + Cgd</w:t>
             </w:r>
             <w:r>
               <w:rPr>
@@ -2096,8 +2322,6 @@
               </w:rPr>
               <w:t>L</w:t>
             </w:r>
-            <w:bookmarkStart w:id="0" w:name="_GoBack"/>
-            <w:bookmarkEnd w:id="0"/>
           </w:p>
         </w:tc>
       </w:tr>
@@ -2118,6 +2342,7 @@
             <w:tcW w:w="912" w:type="dxa"/>
           </w:tcPr>
           <w:p>
+            <w:proofErr w:type="gramStart"/>
             <w:r>
               <w:t>C</w:t>
             </w:r>
@@ -2127,6 +2352,7 @@
               </w:rPr>
               <w:t>CS,IN</w:t>
             </w:r>
+            <w:proofErr w:type="gramEnd"/>
           </w:p>
         </w:tc>
         <w:tc>
@@ -2138,7 +2364,7 @@
         </w:tc>
         <w:tc>
           <w:tcPr>
-            <w:tcW w:w="3600" w:type="dxa"/>
+            <w:tcW w:w="4590" w:type="dxa"/>
           </w:tcPr>
           <w:p>
             <w:r>
@@ -2151,17 +2377,45 @@
               <w:t>2</w:t>
             </w:r>
             <w:r>
-              <w:t xml:space="preserve"> + Cgb</w:t>
-            </w:r>
+              <w:t xml:space="preserve"> + (1+A</w:t>
+            </w:r>
+            <w:proofErr w:type="gramStart"/>
             <w:r>
               <w:rPr>
                 <w:vertAlign w:val="subscript"/>
               </w:rPr>
+              <w:t>1</w:t>
+            </w:r>
+            <w:r>
+              <w:t>)Cgd</w:t>
+            </w:r>
+            <w:proofErr w:type="gramEnd"/>
+            <w:r>
+              <w:rPr>
+                <w:vertAlign w:val="subscript"/>
+              </w:rPr>
               <w:t>2</w:t>
             </w:r>
+          </w:p>
+        </w:tc>
+        <w:tc>
+          <w:tcPr>
+            <w:tcW w:w="2875" w:type="dxa"/>
+          </w:tcPr>
+          <w:p>
+            <w:r>
+              <w:t>Cgs</w:t>
+            </w:r>
+            <w:r>
+              <w:rPr>
+                <w:vertAlign w:val="subscript"/>
+              </w:rPr>
+              <w:t>2</w:t>
+            </w:r>
             <w:r>
               <w:t xml:space="preserve"> + (1+A</w:t>
             </w:r>
+            <w:proofErr w:type="gramStart"/>
             <w:r>
               <w:rPr>
                 <w:vertAlign w:val="subscript"/>
@@ -2171,6 +2425,7 @@
             <w:r>
               <w:t>)Cgd</w:t>
             </w:r>
+            <w:proofErr w:type="gramEnd"/>
             <w:r>
               <w:rPr>
                 <w:vertAlign w:val="subscript"/>
@@ -2178,12 +2433,6 @@
               <w:t>2</w:t>
             </w:r>
           </w:p>
-        </w:tc>
-        <w:tc>
-          <w:tcPr>
-            <w:tcW w:w="3865" w:type="dxa"/>
-          </w:tcPr>
-          <w:p/>
         </w:tc>
       </w:tr>
       <w:tr>
@@ -2199,6 +2448,7 @@
             <w:tcW w:w="912" w:type="dxa"/>
           </w:tcPr>
           <w:p>
+            <w:proofErr w:type="gramStart"/>
             <w:r>
               <w:t>C</w:t>
             </w:r>
@@ -2208,6 +2458,7 @@
               </w:rPr>
               <w:t>CS,OUT</w:t>
             </w:r>
+            <w:proofErr w:type="gramEnd"/>
           </w:p>
         </w:tc>
         <w:tc>
@@ -2223,12 +2474,13 @@
         </w:tc>
         <w:tc>
           <w:tcPr>
-            <w:tcW w:w="3600" w:type="dxa"/>
+            <w:tcW w:w="4590" w:type="dxa"/>
           </w:tcPr>
           <w:p>
             <w:r>
               <w:t>(1+1/A</w:t>
             </w:r>
+            <w:proofErr w:type="gramStart"/>
             <w:r>
               <w:rPr>
                 <w:vertAlign w:val="subscript"/>
@@ -2238,6 +2490,7 @@
             <w:r>
               <w:t>)Cgd</w:t>
             </w:r>
+            <w:proofErr w:type="gramEnd"/>
             <w:r>
               <w:rPr>
                 <w:vertAlign w:val="subscript"/>
@@ -2245,7 +2498,7 @@
               <w:t>2</w:t>
             </w:r>
             <w:r>
-              <w:t>+ Cdb</w:t>
+              <w:t xml:space="preserve"> + Cdb</w:t>
             </w:r>
             <w:r>
               <w:rPr>
@@ -2253,11 +2506,29 @@
               </w:rPr>
               <w:t>2</w:t>
             </w:r>
-          </w:p>
-        </w:tc>
-        <w:tc>
-          <w:tcPr>
-            <w:tcW w:w="3865" w:type="dxa"/>
+            <w:r>
+              <w:t xml:space="preserve"> + Csb</w:t>
+            </w:r>
+            <w:r>
+              <w:rPr>
+                <w:vertAlign w:val="subscript"/>
+              </w:rPr>
+              <w:t>2L</w:t>
+            </w:r>
+            <w:r>
+              <w:t xml:space="preserve"> + Cgs</w:t>
+            </w:r>
+            <w:r>
+              <w:rPr>
+                <w:vertAlign w:val="subscript"/>
+              </w:rPr>
+              <w:t>2L</w:t>
+            </w:r>
+          </w:p>
+        </w:tc>
+        <w:tc>
+          <w:tcPr>
+            <w:tcW w:w="2875" w:type="dxa"/>
           </w:tcPr>
           <w:p/>
         </w:tc>
@@ -2279,6 +2550,7 @@
             <w:tcW w:w="912" w:type="dxa"/>
           </w:tcPr>
           <w:p>
+            <w:proofErr w:type="gramStart"/>
             <w:r>
               <w:t>C</w:t>
             </w:r>
@@ -2288,6 +2560,7 @@
               </w:rPr>
               <w:t>CD,IN</w:t>
             </w:r>
+            <w:proofErr w:type="gramEnd"/>
           </w:p>
         </w:tc>
         <w:tc>
@@ -2299,7 +2572,7 @@
         </w:tc>
         <w:tc>
           <w:tcPr>
-            <w:tcW w:w="3600" w:type="dxa"/>
+            <w:tcW w:w="4590" w:type="dxa"/>
           </w:tcPr>
           <w:p>
             <w:r>
@@ -2312,46 +2585,39 @@
               <w:t>3</w:t>
             </w:r>
             <w:r>
-              <w:t xml:space="preserve"> +</w:t>
-            </w:r>
-            <w:r>
-              <w:t xml:space="preserve"> Cgb</w:t>
-            </w:r>
+              <w:t xml:space="preserve"> </w:t>
+            </w:r>
+            <w:r>
+              <w:t>+</w:t>
+            </w:r>
+            <w:r>
+              <w:t xml:space="preserve"> (1+A</w:t>
+            </w:r>
+            <w:proofErr w:type="gramStart"/>
             <w:r>
               <w:rPr>
                 <w:vertAlign w:val="subscript"/>
               </w:rPr>
+              <w:t>2</w:t>
+            </w:r>
+            <w:r>
+              <w:t>)Cgs</w:t>
+            </w:r>
+            <w:proofErr w:type="gramEnd"/>
+            <w:r>
+              <w:rPr>
+                <w:vertAlign w:val="subscript"/>
+              </w:rPr>
               <w:t>3</w:t>
             </w:r>
             <w:r>
-              <w:t xml:space="preserve"> +</w:t>
-            </w:r>
-            <w:r>
-              <w:t xml:space="preserve"> (1+A</w:t>
-            </w:r>
-            <w:r>
-              <w:rPr>
-                <w:vertAlign w:val="subscript"/>
-              </w:rPr>
-              <w:t>2</w:t>
-            </w:r>
-            <w:r>
-              <w:t>)Cgs</w:t>
-            </w:r>
-            <w:r>
-              <w:rPr>
-                <w:vertAlign w:val="subscript"/>
-              </w:rPr>
-              <w:t>3</w:t>
-            </w:r>
-            <w:r>
               <w:t xml:space="preserve"> </w:t>
             </w:r>
           </w:p>
         </w:tc>
         <w:tc>
           <w:tcPr>
-            <w:tcW w:w="3865" w:type="dxa"/>
+            <w:tcW w:w="2875" w:type="dxa"/>
           </w:tcPr>
           <w:p/>
         </w:tc>
@@ -2369,6 +2635,7 @@
             <w:tcW w:w="912" w:type="dxa"/>
           </w:tcPr>
           <w:p>
+            <w:proofErr w:type="gramStart"/>
             <w:r>
               <w:t>C</w:t>
             </w:r>
@@ -2378,6 +2645,7 @@
               </w:rPr>
               <w:t>CD,OUT</w:t>
             </w:r>
+            <w:proofErr w:type="gramEnd"/>
           </w:p>
         </w:tc>
         <w:tc>
@@ -2393,12 +2661,13 @@
         </w:tc>
         <w:tc>
           <w:tcPr>
-            <w:tcW w:w="3600" w:type="dxa"/>
+            <w:tcW w:w="4590" w:type="dxa"/>
           </w:tcPr>
           <w:p>
             <w:r>
               <w:t>(1+1/A</w:t>
             </w:r>
+            <w:proofErr w:type="gramStart"/>
             <w:r>
               <w:rPr>
                 <w:vertAlign w:val="subscript"/>
@@ -2408,6 +2677,7 @@
             <w:r>
               <w:t>)Cgs</w:t>
             </w:r>
+            <w:proofErr w:type="gramEnd"/>
             <w:r>
               <w:rPr>
                 <w:vertAlign w:val="subscript"/>
@@ -2415,7 +2685,10 @@
               <w:t>3</w:t>
             </w:r>
             <w:r>
-              <w:t xml:space="preserve"> + Csb</w:t>
+              <w:t xml:space="preserve"> + C</w:t>
+            </w:r>
+            <w:r>
+              <w:t>gd</w:t>
             </w:r>
             <w:r>
               <w:rPr>
@@ -2423,11 +2696,65 @@
               </w:rPr>
               <w:t>3</w:t>
             </w:r>
-          </w:p>
-        </w:tc>
-        <w:tc>
-          <w:tcPr>
-            <w:tcW w:w="3865" w:type="dxa"/>
+            <w:r>
+              <w:rPr>
+                <w:vertAlign w:val="subscript"/>
+              </w:rPr>
+              <w:t>B</w:t>
+            </w:r>
+            <w:r>
+              <w:t xml:space="preserve"> + </w:t>
+            </w:r>
+            <w:r>
+              <w:t>C</w:t>
+            </w:r>
+            <w:r>
+              <w:t>sb</w:t>
+            </w:r>
+            <w:r>
+              <w:rPr>
+                <w:vertAlign w:val="subscript"/>
+              </w:rPr>
+              <w:t>3</w:t>
+            </w:r>
+            <w:r>
+              <w:t xml:space="preserve"> + C</w:t>
+            </w:r>
+            <w:r>
+              <w:t>d</w:t>
+            </w:r>
+            <w:r>
+              <w:t>b</w:t>
+            </w:r>
+            <w:r>
+              <w:rPr>
+                <w:vertAlign w:val="subscript"/>
+              </w:rPr>
+              <w:t>3</w:t>
+            </w:r>
+            <w:r>
+              <w:rPr>
+                <w:vertAlign w:val="subscript"/>
+              </w:rPr>
+              <w:t>B</w:t>
+            </w:r>
+            <w:r>
+              <w:t xml:space="preserve"> +</w:t>
+            </w:r>
+            <w:r>
+              <w:t xml:space="preserve"> C</w:t>
+            </w:r>
+            <w:r>
+              <w:rPr>
+                <w:vertAlign w:val="subscript"/>
+              </w:rPr>
+              <w:t>OUT</w:t>
+            </w:r>
+          </w:p>
+        </w:tc>
+        <w:tc>
+          <w:tcPr>
+            <w:tcW w:w="2875" w:type="dxa"/>
           </w:tcPr>
           <w:p/>
         </w:tc>
@@ -2459,17 +2786,22 @@
         </w:tc>
         <w:tc>
           <w:tcPr>
-            <w:tcW w:w="3600" w:type="dxa"/>
-          </w:tcPr>
-          <w:p>
-            <w:r>
-              <w:t>500 fF</w:t>
-            </w:r>
-          </w:p>
-        </w:tc>
-        <w:tc>
-          <w:tcPr>
-            <w:tcW w:w="3865" w:type="dxa"/>
+            <w:tcW w:w="4590" w:type="dxa"/>
+          </w:tcPr>
+          <w:p>
+            <w:r>
+              <w:t xml:space="preserve">500 </w:t>
+            </w:r>
+            <w:proofErr w:type="spellStart"/>
+            <w:r>
+              <w:t>fF</w:t>
+            </w:r>
+            <w:proofErr w:type="spellEnd"/>
+          </w:p>
+        </w:tc>
+        <w:tc>
+          <w:tcPr>
+            <w:tcW w:w="2875" w:type="dxa"/>
           </w:tcPr>
           <w:p/>
         </w:tc>
@@ -2642,7 +2974,19 @@
           </w:tcPr>
           <w:p>
             <w:r>
-              <w:t>P2 = -1/R</w:t>
+              <w:t>P2 = -1</w:t>
+            </w:r>
+            <w:r>
+              <w:t xml:space="preserve"> </w:t>
+            </w:r>
+            <w:r>
+              <w:t>/</w:t>
+            </w:r>
+            <w:r>
+              <w:t xml:space="preserve"> </w:t>
+            </w:r>
+            <w:r>
+              <w:t>R</w:t>
             </w:r>
             <w:r>
               <w:rPr>
@@ -2703,6 +3047,7 @@
             <w:tcW w:w="2880" w:type="dxa"/>
           </w:tcPr>
           <w:p>
+            <w:proofErr w:type="gramStart"/>
             <w:r>
               <w:t>R</w:t>
             </w:r>
@@ -2710,10 +3055,20 @@
               <w:rPr>
                 <w:vertAlign w:val="subscript"/>
               </w:rPr>
+              <w:t>CG,OUT</w:t>
+            </w:r>
+            <w:proofErr w:type="gramEnd"/>
+            <w:r>
+              <w:t xml:space="preserve"> / (1+sR</w:t>
+            </w:r>
+            <w:r>
+              <w:rPr>
+                <w:vertAlign w:val="subscript"/>
+              </w:rPr>
               <w:t>2</w:t>
             </w:r>
             <w:r>
-              <w:t xml:space="preserve"> / (1+sR</w:t>
+              <w:t>C</w:t>
             </w:r>
             <w:r>
               <w:rPr>
@@ -2722,6 +3077,37 @@
               <w:t>2</w:t>
             </w:r>
             <w:r>
+              <w:t>)</w:t>
+            </w:r>
+          </w:p>
+        </w:tc>
+        <w:tc>
+          <w:tcPr>
+            <w:tcW w:w="2520" w:type="dxa"/>
+          </w:tcPr>
+          <w:p>
+            <w:r>
+              <w:t>P2 = -1</w:t>
+            </w:r>
+            <w:r>
+              <w:t xml:space="preserve"> </w:t>
+            </w:r>
+            <w:r>
+              <w:t>/</w:t>
+            </w:r>
+            <w:r>
+              <w:t xml:space="preserve"> </w:t>
+            </w:r>
+            <w:r>
+              <w:t>R</w:t>
+            </w:r>
+            <w:r>
+              <w:rPr>
+                <w:vertAlign w:val="subscript"/>
+              </w:rPr>
+              <w:t>2</w:t>
+            </w:r>
+            <w:r>
               <w:t>C</w:t>
             </w:r>
             <w:r>
@@ -2730,34 +3116,6 @@
               </w:rPr>
               <w:t>2</w:t>
             </w:r>
-            <w:r>
-              <w:t>)</w:t>
-            </w:r>
-          </w:p>
-        </w:tc>
-        <w:tc>
-          <w:tcPr>
-            <w:tcW w:w="2520" w:type="dxa"/>
-          </w:tcPr>
-          <w:p>
-            <w:r>
-              <w:t>P2 = -1/R</w:t>
-            </w:r>
-            <w:r>
-              <w:rPr>
-                <w:vertAlign w:val="subscript"/>
-              </w:rPr>
-              <w:t>2</w:t>
-            </w:r>
-            <w:r>
-              <w:t>C</w:t>
-            </w:r>
-            <w:r>
-              <w:rPr>
-                <w:vertAlign w:val="subscript"/>
-              </w:rPr>
-              <w:t>2</w:t>
-            </w:r>
           </w:p>
         </w:tc>
         <w:tc>
@@ -2765,15 +3123,14 @@
             <w:tcW w:w="2970" w:type="dxa"/>
           </w:tcPr>
           <w:p>
+            <w:proofErr w:type="gramStart"/>
             <w:r>
               <w:t>R</w:t>
             </w:r>
             <w:r>
-              <w:rPr>
-                <w:vertAlign w:val="subscript"/>
-              </w:rPr>
-              <w:t>2</w:t>
-            </w:r>
+              <w:t>CG,OUT</w:t>
+            </w:r>
+            <w:proofErr w:type="gramEnd"/>
           </w:p>
         </w:tc>
       </w:tr>
@@ -2812,10 +3169,13 @@
               <w:t>-</w:t>
             </w:r>
             <w:r>
-              <w:t>A2</w:t>
-            </w:r>
-            <w:r>
-              <w:t xml:space="preserve"> R</w:t>
+              <w:t>A</w:t>
+            </w:r>
+            <w:r>
+              <w:t>1</w:t>
+            </w:r>
+            <w:r>
+              <w:t xml:space="preserve"> / (1+sR</w:t>
             </w:r>
             <w:r>
               <w:rPr>
@@ -2824,7 +3184,7 @@
               <w:t>3</w:t>
             </w:r>
             <w:r>
-              <w:t xml:space="preserve"> / (1+sR</w:t>
+              <w:t>C</w:t>
             </w:r>
             <w:r>
               <w:rPr>
@@ -2833,6 +3193,37 @@
               <w:t>3</w:t>
             </w:r>
             <w:r>
+              <w:t>)</w:t>
+            </w:r>
+          </w:p>
+        </w:tc>
+        <w:tc>
+          <w:tcPr>
+            <w:tcW w:w="2520" w:type="dxa"/>
+          </w:tcPr>
+          <w:p>
+            <w:r>
+              <w:t>P3 = -1</w:t>
+            </w:r>
+            <w:r>
+              <w:t xml:space="preserve"> </w:t>
+            </w:r>
+            <w:r>
+              <w:t>/</w:t>
+            </w:r>
+            <w:r>
+              <w:t xml:space="preserve"> </w:t>
+            </w:r>
+            <w:r>
+              <w:t>R</w:t>
+            </w:r>
+            <w:r>
+              <w:rPr>
+                <w:vertAlign w:val="subscript"/>
+              </w:rPr>
+              <w:t>3</w:t>
+            </w:r>
+            <w:r>
               <w:t>C</w:t>
             </w:r>
             <w:r>
@@ -2841,34 +3232,6 @@
               </w:rPr>
               <w:t>3</w:t>
             </w:r>
-            <w:r>
-              <w:t>)</w:t>
-            </w:r>
-          </w:p>
-        </w:tc>
-        <w:tc>
-          <w:tcPr>
-            <w:tcW w:w="2520" w:type="dxa"/>
-          </w:tcPr>
-          <w:p>
-            <w:r>
-              <w:t>P3 = -1/R</w:t>
-            </w:r>
-            <w:r>
-              <w:rPr>
-                <w:vertAlign w:val="subscript"/>
-              </w:rPr>
-              <w:t>3</w:t>
-            </w:r>
-            <w:r>
-              <w:t>C</w:t>
-            </w:r>
-            <w:r>
-              <w:rPr>
-                <w:vertAlign w:val="subscript"/>
-              </w:rPr>
-              <w:t>3</w:t>
-            </w:r>
           </w:p>
         </w:tc>
         <w:tc>
@@ -2876,6 +3239,9 @@
             <w:tcW w:w="2970" w:type="dxa"/>
           </w:tcPr>
           <w:p>
+            <w:r>
+              <w:t>0.84*</w:t>
+            </w:r>
             <w:r>
               <w:t xml:space="preserve">Vov2L/Vov2        </w:t>
             </w:r>
@@ -2914,7 +3280,10 @@
           </w:tcPr>
           <w:p>
             <w:r>
-              <w:t>gm3 R4 / (1+gm3 R</w:t>
+              <w:t>-A2</w:t>
+            </w:r>
+            <w:r>
+              <w:t xml:space="preserve"> / (1+sR</w:t>
             </w:r>
             <w:r>
               <w:rPr>
@@ -2923,7 +3292,7 @@
               <w:t>4</w:t>
             </w:r>
             <w:r>
-              <w:t>+sR</w:t>
+              <w:t>C</w:t>
             </w:r>
             <w:r>
               <w:rPr>
@@ -2932,6 +3301,37 @@
               <w:t>4</w:t>
             </w:r>
             <w:r>
+              <w:t>)</w:t>
+            </w:r>
+          </w:p>
+        </w:tc>
+        <w:tc>
+          <w:tcPr>
+            <w:tcW w:w="2520" w:type="dxa"/>
+          </w:tcPr>
+          <w:p>
+            <w:r>
+              <w:t>P4 = -</w:t>
+            </w:r>
+            <w:r>
+              <w:t xml:space="preserve">1 </w:t>
+            </w:r>
+            <w:r>
+              <w:t>/</w:t>
+            </w:r>
+            <w:r>
+              <w:t xml:space="preserve"> </w:t>
+            </w:r>
+            <w:r>
+              <w:t>R</w:t>
+            </w:r>
+            <w:r>
+              <w:rPr>
+                <w:vertAlign w:val="subscript"/>
+              </w:rPr>
+              <w:t>4</w:t>
+            </w:r>
+            <w:r>
               <w:t>C</w:t>
             </w:r>
             <w:r>
@@ -2940,43 +3340,6 @@
               </w:rPr>
               <w:t>4</w:t>
             </w:r>
-            <w:r>
-              <w:t>)</w:t>
-            </w:r>
-          </w:p>
-        </w:tc>
-        <w:tc>
-          <w:tcPr>
-            <w:tcW w:w="2520" w:type="dxa"/>
-          </w:tcPr>
-          <w:p>
-            <w:r>
-              <w:t>P4 = -(1+gm3 R</w:t>
-            </w:r>
-            <w:r>
-              <w:rPr>
-                <w:vertAlign w:val="subscript"/>
-              </w:rPr>
-              <w:t>4</w:t>
-            </w:r>
-            <w:r>
-              <w:t>)/R</w:t>
-            </w:r>
-            <w:r>
-              <w:rPr>
-                <w:vertAlign w:val="subscript"/>
-              </w:rPr>
-              <w:t>4</w:t>
-            </w:r>
-            <w:r>
-              <w:t>C</w:t>
-            </w:r>
-            <w:r>
-              <w:rPr>
-                <w:vertAlign w:val="subscript"/>
-              </w:rPr>
-              <w:t>4</w:t>
-            </w:r>
           </w:p>
         </w:tc>
         <w:tc>
@@ -2985,7 +3348,15 @@
           </w:tcPr>
           <w:p>
             <w:r>
-              <w:t>gm3 R4/(1+gm3 R</w:t>
+              <w:t>gm3 R4</w:t>
+            </w:r>
+            <w:proofErr w:type="gramStart"/>
+            <w:r>
+              <w:t>/(</w:t>
+            </w:r>
+            <w:proofErr w:type="gramEnd"/>
+            <w:r>
+              <w:t>1+gm3 R</w:t>
             </w:r>
             <w:r>
               <w:rPr>
@@ -3202,6 +3573,8 @@
             </w:r>
           </w:p>
         </w:tc>
+        <w:bookmarkStart w:id="0" w:name="_GoBack"/>
+        <w:bookmarkEnd w:id="0"/>
       </w:tr>
       <w:tr>
         <w:tc>
@@ -3375,8 +3748,13 @@
           </w:tcPr>
           <w:p>
             <w:r>
-              <w:t>Power I_ref</w:t>
-            </w:r>
+              <w:t xml:space="preserve">Power </w:t>
+            </w:r>
+            <w:proofErr w:type="spellStart"/>
+            <w:r>
+              <w:t>I_ref</w:t>
+            </w:r>
+            <w:proofErr w:type="spellEnd"/>
           </w:p>
         </w:tc>
         <w:tc>
@@ -3384,8 +3762,13 @@
             <w:tcW w:w="7380" w:type="dxa"/>
           </w:tcPr>
           <w:p>
-            <w:r>
-              <w:t>I_ref*V</w:t>
+            <w:proofErr w:type="spellStart"/>
+            <w:r>
+              <w:t>I_ref</w:t>
+            </w:r>
+            <w:proofErr w:type="spellEnd"/>
+            <w:r>
+              <w:t>*V</w:t>
             </w:r>
             <w:r>
               <w:rPr>
@@ -3428,7 +3811,11 @@
               <w:t>U</w:t>
             </w:r>
             <w:r>
-              <w:t xml:space="preserve"> + R</w:t>
+              <w:t xml:space="preserve"> + </w:t>
+            </w:r>
+            <w:proofErr w:type="gramStart"/>
+            <w:r>
+              <w:t>R</w:t>
             </w:r>
             <w:r>
               <w:rPr>
@@ -3437,7 +3824,11 @@
               <w:t>D</w:t>
             </w:r>
             <w:r>
-              <w:t>)*V</w:t>
+              <w:t>)*</w:t>
+            </w:r>
+            <w:proofErr w:type="gramEnd"/>
+            <w:r>
+              <w:t>V</w:t>
             </w:r>
             <w:r>
               <w:rPr>
@@ -3460,6 +3851,8 @@
             <w:tcW w:w="1975" w:type="dxa"/>
           </w:tcPr>
           <w:p>
+            <w:proofErr w:type="spellStart"/>
+            <w:proofErr w:type="gramStart"/>
             <w:r>
               <w:t>I</w:t>
             </w:r>
@@ -3487,6 +3880,8 @@
               </w:rPr>
               <w:t>otal</w:t>
             </w:r>
+            <w:proofErr w:type="spellEnd"/>
+            <w:proofErr w:type="gramEnd"/>
           </w:p>
         </w:tc>
         <w:tc>
@@ -3599,7 +3994,12 @@
               <w:t>D2</w:t>
             </w:r>
             <w:r>
-              <w:t xml:space="preserve"> / I</w:t>
+              <w:t xml:space="preserve"> / </w:t>
+            </w:r>
+            <w:proofErr w:type="spellStart"/>
+            <w:proofErr w:type="gramStart"/>
+            <w:r>
+              <w:t>I</w:t>
             </w:r>
             <w:r>
               <w:rPr>
@@ -3613,6 +4013,8 @@
               </w:rPr>
               <w:t>otal</w:t>
             </w:r>
+            <w:proofErr w:type="spellEnd"/>
+            <w:proofErr w:type="gramEnd"/>
           </w:p>
         </w:tc>
       </w:tr>
@@ -3638,6 +4040,8 @@
             <w:tcW w:w="7380" w:type="dxa"/>
           </w:tcPr>
           <w:p>
+            <w:proofErr w:type="spellStart"/>
+            <w:proofErr w:type="gramStart"/>
             <w:r>
               <w:t>I</w:t>
             </w:r>
@@ -3647,6 +4051,8 @@
               </w:rPr>
               <w:t>D,Total</w:t>
             </w:r>
+            <w:proofErr w:type="spellEnd"/>
+            <w:proofErr w:type="gramEnd"/>
             <w:r>
               <w:t xml:space="preserve"> </w:t>
             </w:r>
@@ -3699,6 +4105,8 @@
             <w:tcW w:w="7380" w:type="dxa"/>
           </w:tcPr>
           <w:p>
+            <w:proofErr w:type="spellStart"/>
+            <w:proofErr w:type="gramStart"/>
             <w:r>
               <w:t>I</w:t>
             </w:r>
@@ -3708,6 +4116,8 @@
               </w:rPr>
               <w:t>D,Total</w:t>
             </w:r>
+            <w:proofErr w:type="spellEnd"/>
+            <w:proofErr w:type="gramEnd"/>
             <w:r>
               <w:t xml:space="preserve"> r</w:t>
             </w:r>
@@ -3727,7 +4137,6 @@
           </w:tcPr>
           <w:p>
             <w:r>
-              <w:lastRenderedPageBreak/>
               <w:t>I</w:t>
             </w:r>
             <w:r>
@@ -3743,6 +4152,8 @@
             <w:tcW w:w="7380" w:type="dxa"/>
           </w:tcPr>
           <w:p>
+            <w:proofErr w:type="spellStart"/>
+            <w:proofErr w:type="gramStart"/>
             <w:r>
               <w:t>I</w:t>
             </w:r>
@@ -3752,6 +4163,8 @@
               </w:rPr>
               <w:t>D,Total</w:t>
             </w:r>
+            <w:proofErr w:type="spellEnd"/>
+            <w:proofErr w:type="gramEnd"/>
             <w:r>
               <w:t xml:space="preserve"> </w:t>
             </w:r>
@@ -3779,6 +4192,7 @@
             <w:tcW w:w="1975" w:type="dxa"/>
           </w:tcPr>
           <w:p>
+            <w:proofErr w:type="gramStart"/>
             <w:r>
               <w:t>R</w:t>
             </w:r>
@@ -3788,6 +4202,7 @@
               </w:rPr>
               <w:t>L,CG</w:t>
             </w:r>
+            <w:proofErr w:type="gramEnd"/>
           </w:p>
         </w:tc>
         <w:tc>
@@ -3838,6 +4253,7 @@
             <w:tcW w:w="7380" w:type="dxa"/>
           </w:tcPr>
           <w:p>
+            <w:proofErr w:type="gramStart"/>
             <w:r>
               <w:t>R</w:t>
             </w:r>
@@ -3847,6 +4263,7 @@
               </w:rPr>
               <w:t>L,CG</w:t>
             </w:r>
+            <w:proofErr w:type="gramEnd"/>
             <w:r>
               <w:t xml:space="preserve"> </w:t>
             </w:r>
@@ -3884,6 +4301,7 @@
             <w:tcW w:w="7380" w:type="dxa"/>
           </w:tcPr>
           <w:p>
+            <w:proofErr w:type="gramStart"/>
             <w:r>
               <w:t>R</w:t>
             </w:r>
@@ -3893,6 +4311,7 @@
               </w:rPr>
               <w:t>L,CG</w:t>
             </w:r>
+            <w:proofErr w:type="gramEnd"/>
             <w:r>
               <w:t xml:space="preserve"> </w:t>
             </w:r>
@@ -4067,6 +4486,7 @@
           </w:tcPr>
           <w:p>
             <w:r>
+              <w:lastRenderedPageBreak/>
               <w:t>A2 = (Vov</w:t>
             </w:r>
             <w:r>
@@ -4428,13 +4848,33 @@
                 <w:bCs/>
               </w:rPr>
             </w:pPr>
+            <w:proofErr w:type="spellStart"/>
+            <w:proofErr w:type="gramStart"/>
             <w:r>
               <w:rPr>
                 <w:b/>
                 <w:bCs/>
                 <w:color w:val="FFFFFF" w:themeColor="background1"/>
               </w:rPr>
-              <w:t>HSpice .op outputs</w:t>
+              <w:t>HSpice</w:t>
+            </w:r>
+            <w:proofErr w:type="spellEnd"/>
+            <w:r>
+              <w:rPr>
+                <w:b/>
+                <w:bCs/>
+                <w:color w:val="FFFFFF" w:themeColor="background1"/>
+              </w:rPr>
+              <w:t xml:space="preserve"> .op</w:t>
+            </w:r>
+            <w:proofErr w:type="gramEnd"/>
+            <w:r>
+              <w:rPr>
+                <w:b/>
+                <w:bCs/>
+                <w:color w:val="FFFFFF" w:themeColor="background1"/>
+              </w:rPr>
+              <w:t xml:space="preserve"> outputs</w:t>
             </w:r>
           </w:p>
         </w:tc>
@@ -4445,9 +4885,11 @@
             <w:tcW w:w="1255" w:type="dxa"/>
           </w:tcPr>
           <w:p>
+            <w:proofErr w:type="spellStart"/>
             <w:r>
               <w:t>cgs</w:t>
             </w:r>
+            <w:proofErr w:type="spellEnd"/>
           </w:p>
         </w:tc>
         <w:tc>
@@ -4455,9 +4897,11 @@
             <w:tcW w:w="1980" w:type="dxa"/>
           </w:tcPr>
           <w:p>
+            <w:proofErr w:type="spellStart"/>
             <w:r>
               <w:t>Cgs</w:t>
             </w:r>
+            <w:proofErr w:type="spellEnd"/>
           </w:p>
         </w:tc>
       </w:tr>
@@ -4467,9 +4911,11 @@
             <w:tcW w:w="1255" w:type="dxa"/>
           </w:tcPr>
           <w:p>
+            <w:proofErr w:type="spellStart"/>
             <w:r>
               <w:t>cgd</w:t>
             </w:r>
+            <w:proofErr w:type="spellEnd"/>
           </w:p>
         </w:tc>
         <w:tc>
@@ -4477,9 +4923,11 @@
             <w:tcW w:w="1980" w:type="dxa"/>
           </w:tcPr>
           <w:p>
+            <w:proofErr w:type="spellStart"/>
             <w:r>
               <w:t>Cgd</w:t>
             </w:r>
+            <w:proofErr w:type="spellEnd"/>
           </w:p>
         </w:tc>
       </w:tr>
@@ -4489,9 +4937,11 @@
             <w:tcW w:w="1255" w:type="dxa"/>
           </w:tcPr>
           <w:p>
+            <w:proofErr w:type="spellStart"/>
             <w:r>
               <w:t>cgtot</w:t>
             </w:r>
+            <w:proofErr w:type="spellEnd"/>
           </w:p>
         </w:tc>
         <w:tc>
@@ -4499,15 +4949,30 @@
             <w:tcW w:w="1980" w:type="dxa"/>
           </w:tcPr>
           <w:p>
+            <w:proofErr w:type="spellStart"/>
             <w:r>
               <w:t>Cg</w:t>
             </w:r>
             <w:r>
               <w:t>s</w:t>
             </w:r>
-            <w:r>
-              <w:t xml:space="preserve"> + Cgd + Cgb</w:t>
-            </w:r>
+            <w:proofErr w:type="spellEnd"/>
+            <w:r>
+              <w:t xml:space="preserve"> + </w:t>
+            </w:r>
+            <w:proofErr w:type="spellStart"/>
+            <w:r>
+              <w:t>Cgd</w:t>
+            </w:r>
+            <w:proofErr w:type="spellEnd"/>
+            <w:r>
+              <w:t xml:space="preserve"> + </w:t>
+            </w:r>
+            <w:proofErr w:type="spellStart"/>
+            <w:r>
+              <w:t>Cgb</w:t>
+            </w:r>
+            <w:proofErr w:type="spellEnd"/>
           </w:p>
         </w:tc>
       </w:tr>
@@ -4517,9 +4982,11 @@
             <w:tcW w:w="1255" w:type="dxa"/>
           </w:tcPr>
           <w:p>
+            <w:proofErr w:type="spellStart"/>
             <w:r>
               <w:t>cdtot</w:t>
             </w:r>
+            <w:proofErr w:type="spellEnd"/>
           </w:p>
         </w:tc>
         <w:tc>
@@ -4527,9 +4994,19 @@
             <w:tcW w:w="1980" w:type="dxa"/>
           </w:tcPr>
           <w:p>
-            <w:r>
-              <w:t>Cgd + Cdb</w:t>
-            </w:r>
+            <w:proofErr w:type="spellStart"/>
+            <w:r>
+              <w:t>Cgd</w:t>
+            </w:r>
+            <w:proofErr w:type="spellEnd"/>
+            <w:r>
+              <w:t xml:space="preserve"> + </w:t>
+            </w:r>
+            <w:proofErr w:type="spellStart"/>
+            <w:r>
+              <w:t>Cdb</w:t>
+            </w:r>
+            <w:proofErr w:type="spellEnd"/>
           </w:p>
         </w:tc>
       </w:tr>
@@ -4539,9 +5016,11 @@
             <w:tcW w:w="1255" w:type="dxa"/>
           </w:tcPr>
           <w:p>
+            <w:proofErr w:type="spellStart"/>
             <w:r>
               <w:t>cstot</w:t>
             </w:r>
+            <w:proofErr w:type="spellEnd"/>
           </w:p>
         </w:tc>
         <w:tc>
@@ -4549,9 +5028,19 @@
             <w:tcW w:w="1980" w:type="dxa"/>
           </w:tcPr>
           <w:p>
-            <w:r>
-              <w:t>Cgs + Csb</w:t>
-            </w:r>
+            <w:proofErr w:type="spellStart"/>
+            <w:r>
+              <w:t>Cgs</w:t>
+            </w:r>
+            <w:proofErr w:type="spellEnd"/>
+            <w:r>
+              <w:t xml:space="preserve"> + </w:t>
+            </w:r>
+            <w:proofErr w:type="spellStart"/>
+            <w:r>
+              <w:t>Csb</w:t>
+            </w:r>
+            <w:proofErr w:type="spellEnd"/>
           </w:p>
         </w:tc>
       </w:tr>
@@ -4561,9 +5050,11 @@
             <w:tcW w:w="1255" w:type="dxa"/>
           </w:tcPr>
           <w:p>
+            <w:proofErr w:type="spellStart"/>
             <w:r>
               <w:t>cbtot</w:t>
             </w:r>
+            <w:proofErr w:type="spellEnd"/>
           </w:p>
         </w:tc>
         <w:tc>
@@ -4571,9 +5062,27 @@
             <w:tcW w:w="1980" w:type="dxa"/>
           </w:tcPr>
           <w:p>
-            <w:r>
-              <w:t>Cgb + Csb +Cdb</w:t>
-            </w:r>
+            <w:proofErr w:type="spellStart"/>
+            <w:r>
+              <w:t>Cgb</w:t>
+            </w:r>
+            <w:proofErr w:type="spellEnd"/>
+            <w:r>
+              <w:t xml:space="preserve"> + </w:t>
+            </w:r>
+            <w:proofErr w:type="spellStart"/>
+            <w:r>
+              <w:t>Csb</w:t>
+            </w:r>
+            <w:proofErr w:type="spellEnd"/>
+            <w:r>
+              <w:t xml:space="preserve"> +</w:t>
+            </w:r>
+            <w:proofErr w:type="spellStart"/>
+            <w:r>
+              <w:t>Cdb</w:t>
+            </w:r>
+            <w:proofErr w:type="spellEnd"/>
           </w:p>
         </w:tc>
       </w:tr>
@@ -4608,9 +5117,11 @@
             <w:tcW w:w="1255" w:type="dxa"/>
           </w:tcPr>
           <w:p>
+            <w:proofErr w:type="spellStart"/>
             <w:r>
               <w:t>Cgs</w:t>
             </w:r>
+            <w:proofErr w:type="spellEnd"/>
           </w:p>
         </w:tc>
         <w:tc>
@@ -4618,9 +5129,11 @@
             <w:tcW w:w="1980" w:type="dxa"/>
           </w:tcPr>
           <w:p>
+            <w:proofErr w:type="spellStart"/>
             <w:r>
               <w:t>cgs</w:t>
             </w:r>
+            <w:proofErr w:type="spellEnd"/>
           </w:p>
         </w:tc>
       </w:tr>
@@ -4630,9 +5143,11 @@
             <w:tcW w:w="1255" w:type="dxa"/>
           </w:tcPr>
           <w:p>
+            <w:proofErr w:type="spellStart"/>
             <w:r>
               <w:t>Cgd</w:t>
             </w:r>
+            <w:proofErr w:type="spellEnd"/>
           </w:p>
         </w:tc>
         <w:tc>
@@ -4640,9 +5155,11 @@
             <w:tcW w:w="1980" w:type="dxa"/>
           </w:tcPr>
           <w:p>
+            <w:proofErr w:type="spellStart"/>
             <w:r>
               <w:t>cgd</w:t>
             </w:r>
+            <w:proofErr w:type="spellEnd"/>
           </w:p>
         </w:tc>
       </w:tr>
@@ -4652,9 +5169,11 @@
             <w:tcW w:w="1255" w:type="dxa"/>
           </w:tcPr>
           <w:p>
+            <w:proofErr w:type="spellStart"/>
             <w:r>
               <w:t>Cgb</w:t>
             </w:r>
+            <w:proofErr w:type="spellEnd"/>
           </w:p>
         </w:tc>
         <w:tc>
@@ -4662,8 +5181,29 @@
             <w:tcW w:w="1980" w:type="dxa"/>
           </w:tcPr>
           <w:p>
-            <w:r>
-              <w:t xml:space="preserve">cgtot – cgs – cgd </w:t>
+            <w:proofErr w:type="spellStart"/>
+            <w:r>
+              <w:t>cgtot</w:t>
+            </w:r>
+            <w:proofErr w:type="spellEnd"/>
+            <w:r>
+              <w:t xml:space="preserve"> – </w:t>
+            </w:r>
+            <w:proofErr w:type="spellStart"/>
+            <w:r>
+              <w:t>cgs</w:t>
+            </w:r>
+            <w:proofErr w:type="spellEnd"/>
+            <w:r>
+              <w:t xml:space="preserve"> – </w:t>
+            </w:r>
+            <w:proofErr w:type="spellStart"/>
+            <w:r>
+              <w:t>cgd</w:t>
+            </w:r>
+            <w:proofErr w:type="spellEnd"/>
+            <w:r>
+              <w:t xml:space="preserve"> </w:t>
             </w:r>
           </w:p>
         </w:tc>
@@ -4674,9 +5214,11 @@
             <w:tcW w:w="1255" w:type="dxa"/>
           </w:tcPr>
           <w:p>
+            <w:proofErr w:type="spellStart"/>
             <w:r>
               <w:t>Csb</w:t>
             </w:r>
+            <w:proofErr w:type="spellEnd"/>
           </w:p>
         </w:tc>
         <w:tc>
@@ -4684,8 +5226,21 @@
             <w:tcW w:w="1980" w:type="dxa"/>
           </w:tcPr>
           <w:p>
-            <w:r>
-              <w:t xml:space="preserve">cstot – cgs </w:t>
+            <w:proofErr w:type="spellStart"/>
+            <w:r>
+              <w:t>cstot</w:t>
+            </w:r>
+            <w:proofErr w:type="spellEnd"/>
+            <w:r>
+              <w:t xml:space="preserve"> – </w:t>
+            </w:r>
+            <w:proofErr w:type="spellStart"/>
+            <w:r>
+              <w:t>cgs</w:t>
+            </w:r>
+            <w:proofErr w:type="spellEnd"/>
+            <w:r>
+              <w:t xml:space="preserve"> </w:t>
             </w:r>
           </w:p>
         </w:tc>
@@ -4696,9 +5251,11 @@
             <w:tcW w:w="1255" w:type="dxa"/>
           </w:tcPr>
           <w:p>
+            <w:proofErr w:type="spellStart"/>
             <w:r>
               <w:t>Cdb</w:t>
             </w:r>
+            <w:proofErr w:type="spellEnd"/>
           </w:p>
         </w:tc>
         <w:tc>
@@ -4706,8 +5263,21 @@
             <w:tcW w:w="1980" w:type="dxa"/>
           </w:tcPr>
           <w:p>
-            <w:r>
-              <w:t xml:space="preserve">cdtot – cgd </w:t>
+            <w:proofErr w:type="spellStart"/>
+            <w:r>
+              <w:t>cdtot</w:t>
+            </w:r>
+            <w:proofErr w:type="spellEnd"/>
+            <w:r>
+              <w:t xml:space="preserve"> – </w:t>
+            </w:r>
+            <w:proofErr w:type="spellStart"/>
+            <w:r>
+              <w:t>cgd</w:t>
+            </w:r>
+            <w:proofErr w:type="spellEnd"/>
+            <w:r>
+              <w:t xml:space="preserve"> </w:t>
             </w:r>
           </w:p>
         </w:tc>
@@ -4743,9 +5313,19 @@
             <w:tcW w:w="1255" w:type="dxa"/>
           </w:tcPr>
           <w:p>
-            <w:r>
-              <w:t>Cdb / Cgs</w:t>
-            </w:r>
+            <w:proofErr w:type="spellStart"/>
+            <w:r>
+              <w:t>Cdb</w:t>
+            </w:r>
+            <w:proofErr w:type="spellEnd"/>
+            <w:r>
+              <w:t xml:space="preserve"> / </w:t>
+            </w:r>
+            <w:proofErr w:type="spellStart"/>
+            <w:r>
+              <w:t>Cgs</w:t>
+            </w:r>
+            <w:proofErr w:type="spellEnd"/>
           </w:p>
         </w:tc>
         <w:tc>
@@ -4765,9 +5345,19 @@
             <w:tcW w:w="1255" w:type="dxa"/>
           </w:tcPr>
           <w:p>
-            <w:r>
-              <w:t>Cgd / Cgs</w:t>
-            </w:r>
+            <w:proofErr w:type="spellStart"/>
+            <w:r>
+              <w:t>Cgd</w:t>
+            </w:r>
+            <w:proofErr w:type="spellEnd"/>
+            <w:r>
+              <w:t xml:space="preserve"> / </w:t>
+            </w:r>
+            <w:proofErr w:type="spellStart"/>
+            <w:r>
+              <w:t>Cgs</w:t>
+            </w:r>
+            <w:proofErr w:type="spellEnd"/>
           </w:p>
         </w:tc>
         <w:tc>
@@ -4787,8 +5377,13 @@
             <w:tcW w:w="1255" w:type="dxa"/>
           </w:tcPr>
           <w:p>
-            <w:r>
-              <w:t>gmb /gm</w:t>
+            <w:proofErr w:type="spellStart"/>
+            <w:r>
+              <w:t>gmb</w:t>
+            </w:r>
+            <w:proofErr w:type="spellEnd"/>
+            <w:r>
+              <w:t xml:space="preserve"> /gm</w:t>
             </w:r>
           </w:p>
         </w:tc>
@@ -4848,7 +5443,7 @@
                           <pic:cNvPicPr/>
                         </pic:nvPicPr>
                         <pic:blipFill>
-                          <a:blip r:embed="rId6"/>
+                          <a:blip r:embed="rId8"/>
                           <a:stretch>
                             <a:fillRect/>
                           </a:stretch>
@@ -4877,115 +5472,6 @@
                   <wp:extent cx="1847701" cy="1238250"/>
                   <wp:effectExtent l="0" t="0" r="635" b="0"/>
                   <wp:docPr id="26" name="Picture 26"/>
-                  <wp:cNvGraphicFramePr>
-                    <a:graphicFrameLocks xmlns:a="http://schemas.openxmlformats.org/drawingml/2006/main" noChangeAspect="1"/>
-                  </wp:cNvGraphicFramePr>
-                  <a:graphic xmlns:a="http://schemas.openxmlformats.org/drawingml/2006/main">
-                    <a:graphicData uri="http://schemas.openxmlformats.org/drawingml/2006/picture">
-                      <pic:pic xmlns:pic="http://schemas.openxmlformats.org/drawingml/2006/picture">
-                        <pic:nvPicPr>
-                          <pic:cNvPr id="1" name=""/>
-                          <pic:cNvPicPr/>
-                        </pic:nvPicPr>
-                        <pic:blipFill>
-                          <a:blip r:embed="rId7"/>
-                          <a:stretch>
-                            <a:fillRect/>
-                          </a:stretch>
-                        </pic:blipFill>
-                        <pic:spPr>
-                          <a:xfrm>
-                            <a:off x="0" y="0"/>
-                            <a:ext cx="1855435" cy="1243433"/>
-                          </a:xfrm>
-                          <a:prstGeom prst="rect">
-                            <a:avLst/>
-                          </a:prstGeom>
-                        </pic:spPr>
-                      </pic:pic>
-                    </a:graphicData>
-                  </a:graphic>
-                </wp:inline>
-              </w:drawing>
-            </w:r>
-          </w:p>
-        </w:tc>
-      </w:tr>
-      <w:tr>
-        <w:trPr>
-          <w:trHeight w:val="2150"/>
-        </w:trPr>
-        <w:tc>
-          <w:tcPr>
-            <w:tcW w:w="6655" w:type="dxa"/>
-          </w:tcPr>
-          <w:p>
-            <w:r>
-              <w:rPr>
-                <w:noProof/>
-              </w:rPr>
-              <w:drawing>
-                <wp:inline distT="0" distB="0" distL="0" distR="0" wp14:anchorId="5F31E3C5" wp14:editId="17FBEF96">
-                  <wp:extent cx="1828800" cy="1381125"/>
-                  <wp:effectExtent l="0" t="0" r="0" b="9525"/>
-                  <wp:docPr id="23" name="Picture 23"/>
-                  <wp:cNvGraphicFramePr>
-                    <a:graphicFrameLocks xmlns:a="http://schemas.openxmlformats.org/drawingml/2006/main" noChangeAspect="1"/>
-                  </wp:cNvGraphicFramePr>
-                  <a:graphic xmlns:a="http://schemas.openxmlformats.org/drawingml/2006/main">
-                    <a:graphicData uri="http://schemas.openxmlformats.org/drawingml/2006/picture">
-                      <pic:pic xmlns:pic="http://schemas.openxmlformats.org/drawingml/2006/picture">
-                        <pic:nvPicPr>
-                          <pic:cNvPr id="1" name=""/>
-                          <pic:cNvPicPr/>
-                        </pic:nvPicPr>
-                        <pic:blipFill>
-                          <a:blip r:embed="rId8"/>
-                          <a:stretch>
-                            <a:fillRect/>
-                          </a:stretch>
-                        </pic:blipFill>
-                        <pic:spPr>
-                          <a:xfrm>
-                            <a:off x="0" y="0"/>
-                            <a:ext cx="1828800" cy="1381125"/>
-                          </a:xfrm>
-                          <a:prstGeom prst="rect">
-                            <a:avLst/>
-                          </a:prstGeom>
-                        </pic:spPr>
-                      </pic:pic>
-                    </a:graphicData>
-                  </a:graphic>
-                </wp:inline>
-              </w:drawing>
-            </w:r>
-          </w:p>
-        </w:tc>
-      </w:tr>
-      <w:tr>
-        <w:trPr>
-          <w:trHeight w:val="2105"/>
-        </w:trPr>
-        <w:tc>
-          <w:tcPr>
-            <w:tcW w:w="6655" w:type="dxa"/>
-          </w:tcPr>
-          <w:p>
-            <w:pPr>
-              <w:rPr>
-                <w:noProof/>
-              </w:rPr>
-            </w:pPr>
-            <w:r>
-              <w:rPr>
-                <w:noProof/>
-              </w:rPr>
-              <w:drawing>
-                <wp:inline distT="0" distB="0" distL="0" distR="0" wp14:anchorId="3722FA00" wp14:editId="53DDA7CB">
-                  <wp:extent cx="1752600" cy="1409700"/>
-                  <wp:effectExtent l="0" t="0" r="0" b="0"/>
-                  <wp:docPr id="27" name="Picture 27"/>
                   <wp:cNvGraphicFramePr>
                     <a:graphicFrameLocks xmlns:a="http://schemas.openxmlformats.org/drawingml/2006/main" noChangeAspect="1"/>
                   </wp:cNvGraphicFramePr>
@@ -5005,6 +5491,116 @@
                         <pic:spPr>
                           <a:xfrm>
                             <a:off x="0" y="0"/>
+                            <a:ext cx="1855435" cy="1243433"/>
+                          </a:xfrm>
+                          <a:prstGeom prst="rect">
+                            <a:avLst/>
+                          </a:prstGeom>
+                        </pic:spPr>
+                      </pic:pic>
+                    </a:graphicData>
+                  </a:graphic>
+                </wp:inline>
+              </w:drawing>
+            </w:r>
+          </w:p>
+        </w:tc>
+      </w:tr>
+      <w:tr>
+        <w:trPr>
+          <w:trHeight w:val="2150"/>
+        </w:trPr>
+        <w:tc>
+          <w:tcPr>
+            <w:tcW w:w="6655" w:type="dxa"/>
+          </w:tcPr>
+          <w:p>
+            <w:r>
+              <w:rPr>
+                <w:noProof/>
+              </w:rPr>
+              <w:lastRenderedPageBreak/>
+              <w:drawing>
+                <wp:inline distT="0" distB="0" distL="0" distR="0" wp14:anchorId="5F31E3C5" wp14:editId="17FBEF96">
+                  <wp:extent cx="1828800" cy="1381125"/>
+                  <wp:effectExtent l="0" t="0" r="0" b="9525"/>
+                  <wp:docPr id="23" name="Picture 23"/>
+                  <wp:cNvGraphicFramePr>
+                    <a:graphicFrameLocks xmlns:a="http://schemas.openxmlformats.org/drawingml/2006/main" noChangeAspect="1"/>
+                  </wp:cNvGraphicFramePr>
+                  <a:graphic xmlns:a="http://schemas.openxmlformats.org/drawingml/2006/main">
+                    <a:graphicData uri="http://schemas.openxmlformats.org/drawingml/2006/picture">
+                      <pic:pic xmlns:pic="http://schemas.openxmlformats.org/drawingml/2006/picture">
+                        <pic:nvPicPr>
+                          <pic:cNvPr id="1" name=""/>
+                          <pic:cNvPicPr/>
+                        </pic:nvPicPr>
+                        <pic:blipFill>
+                          <a:blip r:embed="rId10"/>
+                          <a:stretch>
+                            <a:fillRect/>
+                          </a:stretch>
+                        </pic:blipFill>
+                        <pic:spPr>
+                          <a:xfrm>
+                            <a:off x="0" y="0"/>
+                            <a:ext cx="1828800" cy="1381125"/>
+                          </a:xfrm>
+                          <a:prstGeom prst="rect">
+                            <a:avLst/>
+                          </a:prstGeom>
+                        </pic:spPr>
+                      </pic:pic>
+                    </a:graphicData>
+                  </a:graphic>
+                </wp:inline>
+              </w:drawing>
+            </w:r>
+          </w:p>
+        </w:tc>
+      </w:tr>
+      <w:tr>
+        <w:trPr>
+          <w:trHeight w:val="2105"/>
+        </w:trPr>
+        <w:tc>
+          <w:tcPr>
+            <w:tcW w:w="6655" w:type="dxa"/>
+          </w:tcPr>
+          <w:p>
+            <w:pPr>
+              <w:rPr>
+                <w:noProof/>
+              </w:rPr>
+            </w:pPr>
+            <w:r>
+              <w:rPr>
+                <w:noProof/>
+              </w:rPr>
+              <w:drawing>
+                <wp:inline distT="0" distB="0" distL="0" distR="0" wp14:anchorId="3722FA00" wp14:editId="53DDA7CB">
+                  <wp:extent cx="1752600" cy="1409700"/>
+                  <wp:effectExtent l="0" t="0" r="0" b="0"/>
+                  <wp:docPr id="27" name="Picture 27"/>
+                  <wp:cNvGraphicFramePr>
+                    <a:graphicFrameLocks xmlns:a="http://schemas.openxmlformats.org/drawingml/2006/main" noChangeAspect="1"/>
+                  </wp:cNvGraphicFramePr>
+                  <a:graphic xmlns:a="http://schemas.openxmlformats.org/drawingml/2006/main">
+                    <a:graphicData uri="http://schemas.openxmlformats.org/drawingml/2006/picture">
+                      <pic:pic xmlns:pic="http://schemas.openxmlformats.org/drawingml/2006/picture">
+                        <pic:nvPicPr>
+                          <pic:cNvPr id="1" name=""/>
+                          <pic:cNvPicPr/>
+                        </pic:nvPicPr>
+                        <pic:blipFill>
+                          <a:blip r:embed="rId11"/>
+                          <a:stretch>
+                            <a:fillRect/>
+                          </a:stretch>
+                        </pic:blipFill>
+                        <pic:spPr>
+                          <a:xfrm>
+                            <a:off x="0" y="0"/>
                             <a:ext cx="1752600" cy="1409700"/>
                           </a:xfrm>
                           <a:prstGeom prst="rect">
@@ -5035,8 +5631,21 @@
     <w:p/>
     <w:p>
       <w:r>
-        <w:t>Example Hspice code for capacitance characterization of a single mosfet</w:t>
+        <w:t xml:space="preserve">Example </w:t>
       </w:r>
+      <w:proofErr w:type="spellStart"/>
+      <w:r>
+        <w:t>Hspice</w:t>
+      </w:r>
+      <w:proofErr w:type="spellEnd"/>
+      <w:r>
+        <w:t xml:space="preserve"> code for capacitance characterization of a single </w:t>
+      </w:r>
+      <w:proofErr w:type="spellStart"/>
+      <w:r>
+        <w:t>mosfet</w:t>
+      </w:r>
+      <w:proofErr w:type="spellEnd"/>
     </w:p>
     <w:p>
       <w:r>
@@ -5047,8 +5656,13 @@
       </w:r>
     </w:p>
     <w:p>
+      <w:proofErr w:type="spellStart"/>
       <w:r>
-        <w:t>Hspice netlist for capacitance lookup</w:t>
+        <w:t>Hspice</w:t>
+      </w:r>
+      <w:proofErr w:type="spellEnd"/>
+      <w:r>
+        <w:t xml:space="preserve"> netlist for capacitance lookup</w:t>
       </w:r>
     </w:p>
     <w:p/>
@@ -5076,12 +5690,53 @@
           <w:szCs w:val="20"/>
         </w:rPr>
       </w:pPr>
+      <w:proofErr w:type="gramStart"/>
       <w:r>
         <w:rPr>
           <w:sz w:val="20"/>
           <w:szCs w:val="20"/>
         </w:rPr>
-        <w:t>.include /afs/ir.stanford.edu/class/ee114/hspice/ee114_hspice.sp</w:t>
+        <w:t>.include</w:t>
+      </w:r>
+      <w:proofErr w:type="gramEnd"/>
+      <w:r>
+        <w:rPr>
+          <w:sz w:val="20"/>
+          <w:szCs w:val="20"/>
+        </w:rPr>
+        <w:t xml:space="preserve"> /</w:t>
+      </w:r>
+      <w:proofErr w:type="spellStart"/>
+      <w:r>
+        <w:rPr>
+          <w:sz w:val="20"/>
+          <w:szCs w:val="20"/>
+        </w:rPr>
+        <w:t>afs</w:t>
+      </w:r>
+      <w:proofErr w:type="spellEnd"/>
+      <w:r>
+        <w:rPr>
+          <w:sz w:val="20"/>
+          <w:szCs w:val="20"/>
+        </w:rPr>
+        <w:t>/ir.stanford.edu/class/ee114/</w:t>
+      </w:r>
+      <w:proofErr w:type="spellStart"/>
+      <w:r>
+        <w:rPr>
+          <w:sz w:val="20"/>
+          <w:szCs w:val="20"/>
+        </w:rPr>
+        <w:t>hspice</w:t>
+      </w:r>
+      <w:proofErr w:type="spellEnd"/>
+      <w:r>
+        <w:rPr>
+          <w:sz w:val="20"/>
+          <w:szCs w:val="20"/>
+        </w:rPr>
+        <w:t>/ee114_hspice.sp</w:t>
       </w:r>
     </w:p>
     <w:p>
@@ -5122,7 +5777,23 @@
           <w:sz w:val="20"/>
           <w:szCs w:val="20"/>
         </w:rPr>
-        <w:t>M1  2 1 0 0  nmos114  w=100u  l=1u</w:t>
+        <w:t>M</w:t>
+      </w:r>
+      <w:proofErr w:type="gramStart"/>
+      <w:r>
+        <w:rPr>
+          <w:sz w:val="20"/>
+          <w:szCs w:val="20"/>
+        </w:rPr>
+        <w:t>1  2</w:t>
+      </w:r>
+      <w:proofErr w:type="gramEnd"/>
+      <w:r>
+        <w:rPr>
+          <w:sz w:val="20"/>
+          <w:szCs w:val="20"/>
+        </w:rPr>
+        <w:t xml:space="preserve"> 1 0 0  nmos114  w=100u  l=1u</w:t>
       </w:r>
     </w:p>
     <w:p>
@@ -5142,12 +5813,21 @@
           <w:szCs w:val="20"/>
         </w:rPr>
       </w:pPr>
+      <w:proofErr w:type="gramStart"/>
       <w:r>
         <w:rPr>
           <w:sz w:val="20"/>
           <w:szCs w:val="20"/>
         </w:rPr>
-        <w:t>Vg  1  0  0.8v</w:t>
+        <w:t>Vg  1</w:t>
+      </w:r>
+      <w:proofErr w:type="gramEnd"/>
+      <w:r>
+        <w:rPr>
+          <w:sz w:val="20"/>
+          <w:szCs w:val="20"/>
+        </w:rPr>
+        <w:t xml:space="preserve">  0  0.8v</w:t>
       </w:r>
     </w:p>
     <w:p>
@@ -5158,12 +5838,37 @@
           <w:szCs w:val="20"/>
         </w:rPr>
       </w:pPr>
+      <w:proofErr w:type="spellStart"/>
       <w:r>
         <w:rPr>
           <w:sz w:val="20"/>
           <w:szCs w:val="20"/>
         </w:rPr>
-        <w:t>Vdd 2  0  5v</w:t>
+        <w:t>Vdd</w:t>
+      </w:r>
+      <w:proofErr w:type="spellEnd"/>
+      <w:r>
+        <w:rPr>
+          <w:sz w:val="20"/>
+          <w:szCs w:val="20"/>
+        </w:rPr>
+        <w:t xml:space="preserve"> </w:t>
+      </w:r>
+      <w:proofErr w:type="gramStart"/>
+      <w:r>
+        <w:rPr>
+          <w:sz w:val="20"/>
+          <w:szCs w:val="20"/>
+        </w:rPr>
+        <w:t>2  0</w:t>
+      </w:r>
+      <w:proofErr w:type="gramEnd"/>
+      <w:r>
+        <w:rPr>
+          <w:sz w:val="20"/>
+          <w:szCs w:val="20"/>
+        </w:rPr>
+        <w:t xml:space="preserve">  5v</w:t>
       </w:r>
     </w:p>
     <w:p>
@@ -5183,6 +5888,7 @@
           <w:szCs w:val="20"/>
         </w:rPr>
       </w:pPr>
+      <w:proofErr w:type="gramStart"/>
       <w:r>
         <w:rPr>
           <w:sz w:val="20"/>
@@ -5190,6 +5896,7 @@
         </w:rPr>
         <w:t>.op</w:t>
       </w:r>
+      <w:proofErr w:type="gramEnd"/>
     </w:p>
     <w:p>
       <w:pPr>
@@ -5199,6 +5906,7 @@
           <w:szCs w:val="20"/>
         </w:rPr>
       </w:pPr>
+      <w:proofErr w:type="gramStart"/>
       <w:r>
         <w:rPr>
           <w:sz w:val="20"/>
@@ -5206,6 +5914,7 @@
         </w:rPr>
         <w:t>.end</w:t>
       </w:r>
+      <w:proofErr w:type="gramEnd"/>
     </w:p>
     <w:p>
       <w:pPr>
@@ -5442,12 +6151,21 @@
           <w:szCs w:val="20"/>
         </w:rPr>
       </w:pPr>
+      <w:proofErr w:type="spellStart"/>
       <w:r>
         <w:rPr>
           <w:sz w:val="20"/>
           <w:szCs w:val="20"/>
         </w:rPr>
-        <w:t>Nmos L=1u</w:t>
+        <w:t>Nmos</w:t>
+      </w:r>
+      <w:proofErr w:type="spellEnd"/>
+      <w:r>
+        <w:rPr>
+          <w:sz w:val="20"/>
+          <w:szCs w:val="20"/>
+        </w:rPr>
+        <w:t xml:space="preserve"> L=1u</w:t>
       </w:r>
     </w:p>
     <w:p>
@@ -5718,12 +6436,37 @@
                 <w:color w:val="000000"/>
               </w:rPr>
             </w:pPr>
-            <w:r>
-              <w:rPr>
-                <w:rFonts w:ascii="Calibri" w:eastAsia="Times New Roman" w:hAnsi="Calibri" w:cs="Calibri"/>
-                <w:color w:val="000000"/>
-              </w:rPr>
-              <w:t>cdtot [fF]</w:t>
+            <w:proofErr w:type="spellStart"/>
+            <w:r>
+              <w:rPr>
+                <w:rFonts w:ascii="Calibri" w:eastAsia="Times New Roman" w:hAnsi="Calibri" w:cs="Calibri"/>
+                <w:color w:val="000000"/>
+              </w:rPr>
+              <w:t>cdtot</w:t>
+            </w:r>
+            <w:proofErr w:type="spellEnd"/>
+            <w:r>
+              <w:rPr>
+                <w:rFonts w:ascii="Calibri" w:eastAsia="Times New Roman" w:hAnsi="Calibri" w:cs="Calibri"/>
+                <w:color w:val="000000"/>
+              </w:rPr>
+              <w:t xml:space="preserve"> [</w:t>
+            </w:r>
+            <w:proofErr w:type="spellStart"/>
+            <w:r>
+              <w:rPr>
+                <w:rFonts w:ascii="Calibri" w:eastAsia="Times New Roman" w:hAnsi="Calibri" w:cs="Calibri"/>
+                <w:color w:val="000000"/>
+              </w:rPr>
+              <w:t>fF</w:t>
+            </w:r>
+            <w:proofErr w:type="spellEnd"/>
+            <w:r>
+              <w:rPr>
+                <w:rFonts w:ascii="Calibri" w:eastAsia="Times New Roman" w:hAnsi="Calibri" w:cs="Calibri"/>
+                <w:color w:val="000000"/>
+              </w:rPr>
+              <w:t>]</w:t>
             </w:r>
           </w:p>
         </w:tc>
@@ -5939,12 +6682,37 @@
                 <w:color w:val="000000"/>
               </w:rPr>
             </w:pPr>
-            <w:r>
-              <w:rPr>
-                <w:rFonts w:ascii="Calibri" w:eastAsia="Times New Roman" w:hAnsi="Calibri" w:cs="Calibri"/>
-                <w:color w:val="000000"/>
-              </w:rPr>
-              <w:t>cgtot [fF]</w:t>
+            <w:proofErr w:type="spellStart"/>
+            <w:r>
+              <w:rPr>
+                <w:rFonts w:ascii="Calibri" w:eastAsia="Times New Roman" w:hAnsi="Calibri" w:cs="Calibri"/>
+                <w:color w:val="000000"/>
+              </w:rPr>
+              <w:t>cgtot</w:t>
+            </w:r>
+            <w:proofErr w:type="spellEnd"/>
+            <w:r>
+              <w:rPr>
+                <w:rFonts w:ascii="Calibri" w:eastAsia="Times New Roman" w:hAnsi="Calibri" w:cs="Calibri"/>
+                <w:color w:val="000000"/>
+              </w:rPr>
+              <w:t xml:space="preserve"> [</w:t>
+            </w:r>
+            <w:proofErr w:type="spellStart"/>
+            <w:r>
+              <w:rPr>
+                <w:rFonts w:ascii="Calibri" w:eastAsia="Times New Roman" w:hAnsi="Calibri" w:cs="Calibri"/>
+                <w:color w:val="000000"/>
+              </w:rPr>
+              <w:t>fF</w:t>
+            </w:r>
+            <w:proofErr w:type="spellEnd"/>
+            <w:r>
+              <w:rPr>
+                <w:rFonts w:ascii="Calibri" w:eastAsia="Times New Roman" w:hAnsi="Calibri" w:cs="Calibri"/>
+                <w:color w:val="000000"/>
+              </w:rPr>
+              <w:t>]</w:t>
             </w:r>
           </w:p>
         </w:tc>
@@ -6160,12 +6928,37 @@
                 <w:color w:val="000000"/>
               </w:rPr>
             </w:pPr>
-            <w:r>
-              <w:rPr>
-                <w:rFonts w:ascii="Calibri" w:eastAsia="Times New Roman" w:hAnsi="Calibri" w:cs="Calibri"/>
-                <w:color w:val="000000"/>
-              </w:rPr>
-              <w:t>cstot [fF]</w:t>
+            <w:proofErr w:type="spellStart"/>
+            <w:r>
+              <w:rPr>
+                <w:rFonts w:ascii="Calibri" w:eastAsia="Times New Roman" w:hAnsi="Calibri" w:cs="Calibri"/>
+                <w:color w:val="000000"/>
+              </w:rPr>
+              <w:t>cstot</w:t>
+            </w:r>
+            <w:proofErr w:type="spellEnd"/>
+            <w:r>
+              <w:rPr>
+                <w:rFonts w:ascii="Calibri" w:eastAsia="Times New Roman" w:hAnsi="Calibri" w:cs="Calibri"/>
+                <w:color w:val="000000"/>
+              </w:rPr>
+              <w:t xml:space="preserve"> [</w:t>
+            </w:r>
+            <w:proofErr w:type="spellStart"/>
+            <w:r>
+              <w:rPr>
+                <w:rFonts w:ascii="Calibri" w:eastAsia="Times New Roman" w:hAnsi="Calibri" w:cs="Calibri"/>
+                <w:color w:val="000000"/>
+              </w:rPr>
+              <w:t>fF</w:t>
+            </w:r>
+            <w:proofErr w:type="spellEnd"/>
+            <w:r>
+              <w:rPr>
+                <w:rFonts w:ascii="Calibri" w:eastAsia="Times New Roman" w:hAnsi="Calibri" w:cs="Calibri"/>
+                <w:color w:val="000000"/>
+              </w:rPr>
+              <w:t>]</w:t>
             </w:r>
           </w:p>
         </w:tc>
@@ -6381,12 +7174,37 @@
                 <w:color w:val="000000"/>
               </w:rPr>
             </w:pPr>
-            <w:r>
-              <w:rPr>
-                <w:rFonts w:ascii="Calibri" w:eastAsia="Times New Roman" w:hAnsi="Calibri" w:cs="Calibri"/>
-                <w:color w:val="000000"/>
-              </w:rPr>
-              <w:t>cbtot [fF]</w:t>
+            <w:proofErr w:type="spellStart"/>
+            <w:r>
+              <w:rPr>
+                <w:rFonts w:ascii="Calibri" w:eastAsia="Times New Roman" w:hAnsi="Calibri" w:cs="Calibri"/>
+                <w:color w:val="000000"/>
+              </w:rPr>
+              <w:t>cbtot</w:t>
+            </w:r>
+            <w:proofErr w:type="spellEnd"/>
+            <w:r>
+              <w:rPr>
+                <w:rFonts w:ascii="Calibri" w:eastAsia="Times New Roman" w:hAnsi="Calibri" w:cs="Calibri"/>
+                <w:color w:val="000000"/>
+              </w:rPr>
+              <w:t xml:space="preserve"> [</w:t>
+            </w:r>
+            <w:proofErr w:type="spellStart"/>
+            <w:r>
+              <w:rPr>
+                <w:rFonts w:ascii="Calibri" w:eastAsia="Times New Roman" w:hAnsi="Calibri" w:cs="Calibri"/>
+                <w:color w:val="000000"/>
+              </w:rPr>
+              <w:t>fF</w:t>
+            </w:r>
+            <w:proofErr w:type="spellEnd"/>
+            <w:r>
+              <w:rPr>
+                <w:rFonts w:ascii="Calibri" w:eastAsia="Times New Roman" w:hAnsi="Calibri" w:cs="Calibri"/>
+                <w:color w:val="000000"/>
+              </w:rPr>
+              <w:t>]</w:t>
             </w:r>
           </w:p>
         </w:tc>
@@ -6602,12 +7420,37 @@
                 <w:color w:val="000000"/>
               </w:rPr>
             </w:pPr>
-            <w:r>
-              <w:rPr>
-                <w:rFonts w:ascii="Calibri" w:eastAsia="Times New Roman" w:hAnsi="Calibri" w:cs="Calibri"/>
-                <w:color w:val="000000"/>
-              </w:rPr>
-              <w:t>cgs [fF]</w:t>
+            <w:proofErr w:type="spellStart"/>
+            <w:r>
+              <w:rPr>
+                <w:rFonts w:ascii="Calibri" w:eastAsia="Times New Roman" w:hAnsi="Calibri" w:cs="Calibri"/>
+                <w:color w:val="000000"/>
+              </w:rPr>
+              <w:t>cgs</w:t>
+            </w:r>
+            <w:proofErr w:type="spellEnd"/>
+            <w:r>
+              <w:rPr>
+                <w:rFonts w:ascii="Calibri" w:eastAsia="Times New Roman" w:hAnsi="Calibri" w:cs="Calibri"/>
+                <w:color w:val="000000"/>
+              </w:rPr>
+              <w:t xml:space="preserve"> [</w:t>
+            </w:r>
+            <w:proofErr w:type="spellStart"/>
+            <w:r>
+              <w:rPr>
+                <w:rFonts w:ascii="Calibri" w:eastAsia="Times New Roman" w:hAnsi="Calibri" w:cs="Calibri"/>
+                <w:color w:val="000000"/>
+              </w:rPr>
+              <w:t>fF</w:t>
+            </w:r>
+            <w:proofErr w:type="spellEnd"/>
+            <w:r>
+              <w:rPr>
+                <w:rFonts w:ascii="Calibri" w:eastAsia="Times New Roman" w:hAnsi="Calibri" w:cs="Calibri"/>
+                <w:color w:val="000000"/>
+              </w:rPr>
+              <w:t>]</w:t>
             </w:r>
           </w:p>
         </w:tc>
@@ -6823,12 +7666,37 @@
                 <w:color w:val="000000"/>
               </w:rPr>
             </w:pPr>
-            <w:r>
-              <w:rPr>
-                <w:rFonts w:ascii="Calibri" w:eastAsia="Times New Roman" w:hAnsi="Calibri" w:cs="Calibri"/>
-                <w:color w:val="000000"/>
-              </w:rPr>
-              <w:t>cgd [fF]</w:t>
+            <w:proofErr w:type="spellStart"/>
+            <w:r>
+              <w:rPr>
+                <w:rFonts w:ascii="Calibri" w:eastAsia="Times New Roman" w:hAnsi="Calibri" w:cs="Calibri"/>
+                <w:color w:val="000000"/>
+              </w:rPr>
+              <w:t>cgd</w:t>
+            </w:r>
+            <w:proofErr w:type="spellEnd"/>
+            <w:r>
+              <w:rPr>
+                <w:rFonts w:ascii="Calibri" w:eastAsia="Times New Roman" w:hAnsi="Calibri" w:cs="Calibri"/>
+                <w:color w:val="000000"/>
+              </w:rPr>
+              <w:t xml:space="preserve"> [</w:t>
+            </w:r>
+            <w:proofErr w:type="spellStart"/>
+            <w:r>
+              <w:rPr>
+                <w:rFonts w:ascii="Calibri" w:eastAsia="Times New Roman" w:hAnsi="Calibri" w:cs="Calibri"/>
+                <w:color w:val="000000"/>
+              </w:rPr>
+              <w:t>fF</w:t>
+            </w:r>
+            <w:proofErr w:type="spellEnd"/>
+            <w:r>
+              <w:rPr>
+                <w:rFonts w:ascii="Calibri" w:eastAsia="Times New Roman" w:hAnsi="Calibri" w:cs="Calibri"/>
+                <w:color w:val="000000"/>
+              </w:rPr>
+              <w:t>]</w:t>
             </w:r>
           </w:p>
         </w:tc>
@@ -7044,12 +7912,37 @@
                 <w:color w:val="000000"/>
               </w:rPr>
             </w:pPr>
-            <w:r>
-              <w:rPr>
-                <w:rFonts w:ascii="Calibri" w:eastAsia="Times New Roman" w:hAnsi="Calibri" w:cs="Calibri"/>
-                <w:color w:val="000000"/>
-              </w:rPr>
-              <w:t>cgb [fF]</w:t>
+            <w:proofErr w:type="spellStart"/>
+            <w:r>
+              <w:rPr>
+                <w:rFonts w:ascii="Calibri" w:eastAsia="Times New Roman" w:hAnsi="Calibri" w:cs="Calibri"/>
+                <w:color w:val="000000"/>
+              </w:rPr>
+              <w:t>cgb</w:t>
+            </w:r>
+            <w:proofErr w:type="spellEnd"/>
+            <w:r>
+              <w:rPr>
+                <w:rFonts w:ascii="Calibri" w:eastAsia="Times New Roman" w:hAnsi="Calibri" w:cs="Calibri"/>
+                <w:color w:val="000000"/>
+              </w:rPr>
+              <w:t xml:space="preserve"> [</w:t>
+            </w:r>
+            <w:proofErr w:type="spellStart"/>
+            <w:r>
+              <w:rPr>
+                <w:rFonts w:ascii="Calibri" w:eastAsia="Times New Roman" w:hAnsi="Calibri" w:cs="Calibri"/>
+                <w:color w:val="000000"/>
+              </w:rPr>
+              <w:t>fF</w:t>
+            </w:r>
+            <w:proofErr w:type="spellEnd"/>
+            <w:r>
+              <w:rPr>
+                <w:rFonts w:ascii="Calibri" w:eastAsia="Times New Roman" w:hAnsi="Calibri" w:cs="Calibri"/>
+                <w:color w:val="000000"/>
+              </w:rPr>
+              <w:t>]</w:t>
             </w:r>
           </w:p>
         </w:tc>
@@ -7265,12 +8158,37 @@
                 <w:color w:val="000000"/>
               </w:rPr>
             </w:pPr>
-            <w:r>
-              <w:rPr>
-                <w:rFonts w:ascii="Calibri" w:eastAsia="Times New Roman" w:hAnsi="Calibri" w:cs="Calibri"/>
-                <w:color w:val="000000"/>
-              </w:rPr>
-              <w:t>csb [fF]</w:t>
+            <w:proofErr w:type="spellStart"/>
+            <w:r>
+              <w:rPr>
+                <w:rFonts w:ascii="Calibri" w:eastAsia="Times New Roman" w:hAnsi="Calibri" w:cs="Calibri"/>
+                <w:color w:val="000000"/>
+              </w:rPr>
+              <w:t>csb</w:t>
+            </w:r>
+            <w:proofErr w:type="spellEnd"/>
+            <w:r>
+              <w:rPr>
+                <w:rFonts w:ascii="Calibri" w:eastAsia="Times New Roman" w:hAnsi="Calibri" w:cs="Calibri"/>
+                <w:color w:val="000000"/>
+              </w:rPr>
+              <w:t xml:space="preserve"> [</w:t>
+            </w:r>
+            <w:proofErr w:type="spellStart"/>
+            <w:r>
+              <w:rPr>
+                <w:rFonts w:ascii="Calibri" w:eastAsia="Times New Roman" w:hAnsi="Calibri" w:cs="Calibri"/>
+                <w:color w:val="000000"/>
+              </w:rPr>
+              <w:t>fF</w:t>
+            </w:r>
+            <w:proofErr w:type="spellEnd"/>
+            <w:r>
+              <w:rPr>
+                <w:rFonts w:ascii="Calibri" w:eastAsia="Times New Roman" w:hAnsi="Calibri" w:cs="Calibri"/>
+                <w:color w:val="000000"/>
+              </w:rPr>
+              <w:t>]</w:t>
             </w:r>
           </w:p>
         </w:tc>
@@ -7486,12 +8404,37 @@
                 <w:color w:val="000000"/>
               </w:rPr>
             </w:pPr>
-            <w:r>
-              <w:rPr>
-                <w:rFonts w:ascii="Calibri" w:eastAsia="Times New Roman" w:hAnsi="Calibri" w:cs="Calibri"/>
-                <w:color w:val="000000"/>
-              </w:rPr>
-              <w:t>cdb [fF]</w:t>
+            <w:proofErr w:type="spellStart"/>
+            <w:r>
+              <w:rPr>
+                <w:rFonts w:ascii="Calibri" w:eastAsia="Times New Roman" w:hAnsi="Calibri" w:cs="Calibri"/>
+                <w:color w:val="000000"/>
+              </w:rPr>
+              <w:t>cdb</w:t>
+            </w:r>
+            <w:proofErr w:type="spellEnd"/>
+            <w:r>
+              <w:rPr>
+                <w:rFonts w:ascii="Calibri" w:eastAsia="Times New Roman" w:hAnsi="Calibri" w:cs="Calibri"/>
+                <w:color w:val="000000"/>
+              </w:rPr>
+              <w:t xml:space="preserve"> [</w:t>
+            </w:r>
+            <w:proofErr w:type="spellStart"/>
+            <w:r>
+              <w:rPr>
+                <w:rFonts w:ascii="Calibri" w:eastAsia="Times New Roman" w:hAnsi="Calibri" w:cs="Calibri"/>
+                <w:color w:val="000000"/>
+              </w:rPr>
+              <w:t>fF</w:t>
+            </w:r>
+            <w:proofErr w:type="spellEnd"/>
+            <w:r>
+              <w:rPr>
+                <w:rFonts w:ascii="Calibri" w:eastAsia="Times New Roman" w:hAnsi="Calibri" w:cs="Calibri"/>
+                <w:color w:val="000000"/>
+              </w:rPr>
+              <w:t>]</w:t>
             </w:r>
           </w:p>
         </w:tc>
@@ -7707,6 +8650,7 @@
                 <w:color w:val="000000"/>
               </w:rPr>
             </w:pPr>
+            <w:proofErr w:type="spellStart"/>
             <w:r>
               <w:rPr>
                 <w:rFonts w:ascii="Calibri" w:eastAsia="Times New Roman" w:hAnsi="Calibri" w:cs="Calibri"/>
@@ -7714,6 +8658,7 @@
               </w:rPr>
               <w:t>cgs_calc</w:t>
             </w:r>
+            <w:proofErr w:type="spellEnd"/>
           </w:p>
         </w:tc>
         <w:tc>
@@ -7946,7 +8891,7 @@
             <wp:cNvGraphicFramePr/>
             <a:graphic xmlns:a="http://schemas.openxmlformats.org/drawingml/2006/main">
               <a:graphicData uri="http://schemas.openxmlformats.org/drawingml/2006/chart">
-                <c:chart xmlns:c="http://schemas.openxmlformats.org/drawingml/2006/chart" xmlns:r="http://schemas.openxmlformats.org/officeDocument/2006/relationships" r:id="rId10"/>
+                <c:chart xmlns:c="http://schemas.openxmlformats.org/drawingml/2006/chart" xmlns:r="http://schemas.openxmlformats.org/officeDocument/2006/relationships" r:id="rId12"/>
               </a:graphicData>
             </a:graphic>
           </wp:inline>
@@ -8091,6 +9036,7 @@
                 <w:color w:val="000000"/>
               </w:rPr>
             </w:pPr>
+            <w:proofErr w:type="spellStart"/>
             <w:r>
               <w:rPr>
                 <w:rFonts w:ascii="Calibri" w:eastAsia="Times New Roman" w:hAnsi="Calibri" w:cs="Calibri"/>
@@ -8098,6 +9044,7 @@
               </w:rPr>
               <w:t>cgs</w:t>
             </w:r>
+            <w:proofErr w:type="spellEnd"/>
           </w:p>
         </w:tc>
         <w:tc>
@@ -8188,6 +9135,7 @@
                 <w:color w:val="000000"/>
               </w:rPr>
             </w:pPr>
+            <w:proofErr w:type="spellStart"/>
             <w:r>
               <w:rPr>
                 <w:rFonts w:ascii="Calibri" w:eastAsia="Times New Roman" w:hAnsi="Calibri" w:cs="Calibri"/>
@@ -8195,6 +9143,7 @@
               </w:rPr>
               <w:t>cgd</w:t>
             </w:r>
+            <w:proofErr w:type="spellEnd"/>
           </w:p>
         </w:tc>
         <w:tc>
@@ -8285,6 +9234,7 @@
                 <w:color w:val="000000"/>
               </w:rPr>
             </w:pPr>
+            <w:proofErr w:type="spellStart"/>
             <w:r>
               <w:rPr>
                 <w:rFonts w:ascii="Calibri" w:eastAsia="Times New Roman" w:hAnsi="Calibri" w:cs="Calibri"/>
@@ -8292,6 +9242,7 @@
               </w:rPr>
               <w:t>cgb</w:t>
             </w:r>
+            <w:proofErr w:type="spellEnd"/>
           </w:p>
         </w:tc>
         <w:tc>
@@ -8382,6 +9333,7 @@
                 <w:color w:val="000000"/>
               </w:rPr>
             </w:pPr>
+            <w:proofErr w:type="spellStart"/>
             <w:r>
               <w:rPr>
                 <w:rFonts w:ascii="Calibri" w:eastAsia="Times New Roman" w:hAnsi="Calibri" w:cs="Calibri"/>
@@ -8389,6 +9341,7 @@
               </w:rPr>
               <w:t>csb</w:t>
             </w:r>
+            <w:proofErr w:type="spellEnd"/>
           </w:p>
         </w:tc>
         <w:tc>
@@ -8479,6 +9432,7 @@
                 <w:color w:val="000000"/>
               </w:rPr>
             </w:pPr>
+            <w:proofErr w:type="spellStart"/>
             <w:r>
               <w:rPr>
                 <w:rFonts w:ascii="Calibri" w:eastAsia="Times New Roman" w:hAnsi="Calibri" w:cs="Calibri"/>
@@ -8486,6 +9440,7 @@
               </w:rPr>
               <w:t>cdb</w:t>
             </w:r>
+            <w:proofErr w:type="spellEnd"/>
           </w:p>
         </w:tc>
         <w:tc>
@@ -8835,12 +9790,37 @@
                 <w:color w:val="000000"/>
               </w:rPr>
             </w:pPr>
-            <w:r>
-              <w:rPr>
-                <w:rFonts w:ascii="Calibri" w:eastAsia="Times New Roman" w:hAnsi="Calibri" w:cs="Calibri"/>
-                <w:color w:val="000000"/>
-              </w:rPr>
-              <w:t>cdtot [fF]</w:t>
+            <w:proofErr w:type="spellStart"/>
+            <w:r>
+              <w:rPr>
+                <w:rFonts w:ascii="Calibri" w:eastAsia="Times New Roman" w:hAnsi="Calibri" w:cs="Calibri"/>
+                <w:color w:val="000000"/>
+              </w:rPr>
+              <w:t>cdtot</w:t>
+            </w:r>
+            <w:proofErr w:type="spellEnd"/>
+            <w:r>
+              <w:rPr>
+                <w:rFonts w:ascii="Calibri" w:eastAsia="Times New Roman" w:hAnsi="Calibri" w:cs="Calibri"/>
+                <w:color w:val="000000"/>
+              </w:rPr>
+              <w:t xml:space="preserve"> [</w:t>
+            </w:r>
+            <w:proofErr w:type="spellStart"/>
+            <w:r>
+              <w:rPr>
+                <w:rFonts w:ascii="Calibri" w:eastAsia="Times New Roman" w:hAnsi="Calibri" w:cs="Calibri"/>
+                <w:color w:val="000000"/>
+              </w:rPr>
+              <w:t>fF</w:t>
+            </w:r>
+            <w:proofErr w:type="spellEnd"/>
+            <w:r>
+              <w:rPr>
+                <w:rFonts w:ascii="Calibri" w:eastAsia="Times New Roman" w:hAnsi="Calibri" w:cs="Calibri"/>
+                <w:color w:val="000000"/>
+              </w:rPr>
+              <w:t>]</w:t>
             </w:r>
           </w:p>
         </w:tc>
@@ -9056,12 +10036,37 @@
                 <w:color w:val="000000"/>
               </w:rPr>
             </w:pPr>
-            <w:r>
-              <w:rPr>
-                <w:rFonts w:ascii="Calibri" w:eastAsia="Times New Roman" w:hAnsi="Calibri" w:cs="Calibri"/>
-                <w:color w:val="000000"/>
-              </w:rPr>
-              <w:t>cgtot [fF]</w:t>
+            <w:proofErr w:type="spellStart"/>
+            <w:r>
+              <w:rPr>
+                <w:rFonts w:ascii="Calibri" w:eastAsia="Times New Roman" w:hAnsi="Calibri" w:cs="Calibri"/>
+                <w:color w:val="000000"/>
+              </w:rPr>
+              <w:t>cgtot</w:t>
+            </w:r>
+            <w:proofErr w:type="spellEnd"/>
+            <w:r>
+              <w:rPr>
+                <w:rFonts w:ascii="Calibri" w:eastAsia="Times New Roman" w:hAnsi="Calibri" w:cs="Calibri"/>
+                <w:color w:val="000000"/>
+              </w:rPr>
+              <w:t xml:space="preserve"> [</w:t>
+            </w:r>
+            <w:proofErr w:type="spellStart"/>
+            <w:r>
+              <w:rPr>
+                <w:rFonts w:ascii="Calibri" w:eastAsia="Times New Roman" w:hAnsi="Calibri" w:cs="Calibri"/>
+                <w:color w:val="000000"/>
+              </w:rPr>
+              <w:t>fF</w:t>
+            </w:r>
+            <w:proofErr w:type="spellEnd"/>
+            <w:r>
+              <w:rPr>
+                <w:rFonts w:ascii="Calibri" w:eastAsia="Times New Roman" w:hAnsi="Calibri" w:cs="Calibri"/>
+                <w:color w:val="000000"/>
+              </w:rPr>
+              <w:t>]</w:t>
             </w:r>
           </w:p>
         </w:tc>
@@ -9277,12 +10282,37 @@
                 <w:color w:val="000000"/>
               </w:rPr>
             </w:pPr>
-            <w:r>
-              <w:rPr>
-                <w:rFonts w:ascii="Calibri" w:eastAsia="Times New Roman" w:hAnsi="Calibri" w:cs="Calibri"/>
-                <w:color w:val="000000"/>
-              </w:rPr>
-              <w:t>cstot [fF]</w:t>
+            <w:proofErr w:type="spellStart"/>
+            <w:r>
+              <w:rPr>
+                <w:rFonts w:ascii="Calibri" w:eastAsia="Times New Roman" w:hAnsi="Calibri" w:cs="Calibri"/>
+                <w:color w:val="000000"/>
+              </w:rPr>
+              <w:t>cstot</w:t>
+            </w:r>
+            <w:proofErr w:type="spellEnd"/>
+            <w:r>
+              <w:rPr>
+                <w:rFonts w:ascii="Calibri" w:eastAsia="Times New Roman" w:hAnsi="Calibri" w:cs="Calibri"/>
+                <w:color w:val="000000"/>
+              </w:rPr>
+              <w:t xml:space="preserve"> [</w:t>
+            </w:r>
+            <w:proofErr w:type="spellStart"/>
+            <w:r>
+              <w:rPr>
+                <w:rFonts w:ascii="Calibri" w:eastAsia="Times New Roman" w:hAnsi="Calibri" w:cs="Calibri"/>
+                <w:color w:val="000000"/>
+              </w:rPr>
+              <w:t>fF</w:t>
+            </w:r>
+            <w:proofErr w:type="spellEnd"/>
+            <w:r>
+              <w:rPr>
+                <w:rFonts w:ascii="Calibri" w:eastAsia="Times New Roman" w:hAnsi="Calibri" w:cs="Calibri"/>
+                <w:color w:val="000000"/>
+              </w:rPr>
+              <w:t>]</w:t>
             </w:r>
           </w:p>
         </w:tc>
@@ -9498,12 +10528,37 @@
                 <w:color w:val="000000"/>
               </w:rPr>
             </w:pPr>
-            <w:r>
-              <w:rPr>
-                <w:rFonts w:ascii="Calibri" w:eastAsia="Times New Roman" w:hAnsi="Calibri" w:cs="Calibri"/>
-                <w:color w:val="000000"/>
-              </w:rPr>
-              <w:t>cbtot [fF]</w:t>
+            <w:proofErr w:type="spellStart"/>
+            <w:r>
+              <w:rPr>
+                <w:rFonts w:ascii="Calibri" w:eastAsia="Times New Roman" w:hAnsi="Calibri" w:cs="Calibri"/>
+                <w:color w:val="000000"/>
+              </w:rPr>
+              <w:t>cbtot</w:t>
+            </w:r>
+            <w:proofErr w:type="spellEnd"/>
+            <w:r>
+              <w:rPr>
+                <w:rFonts w:ascii="Calibri" w:eastAsia="Times New Roman" w:hAnsi="Calibri" w:cs="Calibri"/>
+                <w:color w:val="000000"/>
+              </w:rPr>
+              <w:t xml:space="preserve"> [</w:t>
+            </w:r>
+            <w:proofErr w:type="spellStart"/>
+            <w:r>
+              <w:rPr>
+                <w:rFonts w:ascii="Calibri" w:eastAsia="Times New Roman" w:hAnsi="Calibri" w:cs="Calibri"/>
+                <w:color w:val="000000"/>
+              </w:rPr>
+              <w:t>fF</w:t>
+            </w:r>
+            <w:proofErr w:type="spellEnd"/>
+            <w:r>
+              <w:rPr>
+                <w:rFonts w:ascii="Calibri" w:eastAsia="Times New Roman" w:hAnsi="Calibri" w:cs="Calibri"/>
+                <w:color w:val="000000"/>
+              </w:rPr>
+              <w:t>]</w:t>
             </w:r>
           </w:p>
         </w:tc>
@@ -9719,12 +10774,37 @@
                 <w:color w:val="000000"/>
               </w:rPr>
             </w:pPr>
-            <w:r>
-              <w:rPr>
-                <w:rFonts w:ascii="Calibri" w:eastAsia="Times New Roman" w:hAnsi="Calibri" w:cs="Calibri"/>
-                <w:color w:val="000000"/>
-              </w:rPr>
-              <w:t>cgs [fF]</w:t>
+            <w:proofErr w:type="spellStart"/>
+            <w:r>
+              <w:rPr>
+                <w:rFonts w:ascii="Calibri" w:eastAsia="Times New Roman" w:hAnsi="Calibri" w:cs="Calibri"/>
+                <w:color w:val="000000"/>
+              </w:rPr>
+              <w:t>cgs</w:t>
+            </w:r>
+            <w:proofErr w:type="spellEnd"/>
+            <w:r>
+              <w:rPr>
+                <w:rFonts w:ascii="Calibri" w:eastAsia="Times New Roman" w:hAnsi="Calibri" w:cs="Calibri"/>
+                <w:color w:val="000000"/>
+              </w:rPr>
+              <w:t xml:space="preserve"> [</w:t>
+            </w:r>
+            <w:proofErr w:type="spellStart"/>
+            <w:r>
+              <w:rPr>
+                <w:rFonts w:ascii="Calibri" w:eastAsia="Times New Roman" w:hAnsi="Calibri" w:cs="Calibri"/>
+                <w:color w:val="000000"/>
+              </w:rPr>
+              <w:t>fF</w:t>
+            </w:r>
+            <w:proofErr w:type="spellEnd"/>
+            <w:r>
+              <w:rPr>
+                <w:rFonts w:ascii="Calibri" w:eastAsia="Times New Roman" w:hAnsi="Calibri" w:cs="Calibri"/>
+                <w:color w:val="000000"/>
+              </w:rPr>
+              <w:t>]</w:t>
             </w:r>
           </w:p>
         </w:tc>
@@ -9940,12 +11020,37 @@
                 <w:color w:val="000000"/>
               </w:rPr>
             </w:pPr>
-            <w:r>
-              <w:rPr>
-                <w:rFonts w:ascii="Calibri" w:eastAsia="Times New Roman" w:hAnsi="Calibri" w:cs="Calibri"/>
-                <w:color w:val="000000"/>
-              </w:rPr>
-              <w:t>cgd [fF]</w:t>
+            <w:proofErr w:type="spellStart"/>
+            <w:r>
+              <w:rPr>
+                <w:rFonts w:ascii="Calibri" w:eastAsia="Times New Roman" w:hAnsi="Calibri" w:cs="Calibri"/>
+                <w:color w:val="000000"/>
+              </w:rPr>
+              <w:t>cgd</w:t>
+            </w:r>
+            <w:proofErr w:type="spellEnd"/>
+            <w:r>
+              <w:rPr>
+                <w:rFonts w:ascii="Calibri" w:eastAsia="Times New Roman" w:hAnsi="Calibri" w:cs="Calibri"/>
+                <w:color w:val="000000"/>
+              </w:rPr>
+              <w:t xml:space="preserve"> [</w:t>
+            </w:r>
+            <w:proofErr w:type="spellStart"/>
+            <w:r>
+              <w:rPr>
+                <w:rFonts w:ascii="Calibri" w:eastAsia="Times New Roman" w:hAnsi="Calibri" w:cs="Calibri"/>
+                <w:color w:val="000000"/>
+              </w:rPr>
+              <w:t>fF</w:t>
+            </w:r>
+            <w:proofErr w:type="spellEnd"/>
+            <w:r>
+              <w:rPr>
+                <w:rFonts w:ascii="Calibri" w:eastAsia="Times New Roman" w:hAnsi="Calibri" w:cs="Calibri"/>
+                <w:color w:val="000000"/>
+              </w:rPr>
+              <w:t>]</w:t>
             </w:r>
           </w:p>
         </w:tc>
@@ -10161,12 +11266,37 @@
                 <w:color w:val="000000"/>
               </w:rPr>
             </w:pPr>
-            <w:r>
-              <w:rPr>
-                <w:rFonts w:ascii="Calibri" w:eastAsia="Times New Roman" w:hAnsi="Calibri" w:cs="Calibri"/>
-                <w:color w:val="000000"/>
-              </w:rPr>
-              <w:t>cgb [fF]</w:t>
+            <w:proofErr w:type="spellStart"/>
+            <w:r>
+              <w:rPr>
+                <w:rFonts w:ascii="Calibri" w:eastAsia="Times New Roman" w:hAnsi="Calibri" w:cs="Calibri"/>
+                <w:color w:val="000000"/>
+              </w:rPr>
+              <w:t>cgb</w:t>
+            </w:r>
+            <w:proofErr w:type="spellEnd"/>
+            <w:r>
+              <w:rPr>
+                <w:rFonts w:ascii="Calibri" w:eastAsia="Times New Roman" w:hAnsi="Calibri" w:cs="Calibri"/>
+                <w:color w:val="000000"/>
+              </w:rPr>
+              <w:t xml:space="preserve"> [</w:t>
+            </w:r>
+            <w:proofErr w:type="spellStart"/>
+            <w:r>
+              <w:rPr>
+                <w:rFonts w:ascii="Calibri" w:eastAsia="Times New Roman" w:hAnsi="Calibri" w:cs="Calibri"/>
+                <w:color w:val="000000"/>
+              </w:rPr>
+              <w:t>fF</w:t>
+            </w:r>
+            <w:proofErr w:type="spellEnd"/>
+            <w:r>
+              <w:rPr>
+                <w:rFonts w:ascii="Calibri" w:eastAsia="Times New Roman" w:hAnsi="Calibri" w:cs="Calibri"/>
+                <w:color w:val="000000"/>
+              </w:rPr>
+              <w:t>]</w:t>
             </w:r>
           </w:p>
         </w:tc>
@@ -10382,12 +11512,37 @@
                 <w:color w:val="000000"/>
               </w:rPr>
             </w:pPr>
-            <w:r>
-              <w:rPr>
-                <w:rFonts w:ascii="Calibri" w:eastAsia="Times New Roman" w:hAnsi="Calibri" w:cs="Calibri"/>
-                <w:color w:val="000000"/>
-              </w:rPr>
-              <w:t>csb [fF]</w:t>
+            <w:proofErr w:type="spellStart"/>
+            <w:r>
+              <w:rPr>
+                <w:rFonts w:ascii="Calibri" w:eastAsia="Times New Roman" w:hAnsi="Calibri" w:cs="Calibri"/>
+                <w:color w:val="000000"/>
+              </w:rPr>
+              <w:t>csb</w:t>
+            </w:r>
+            <w:proofErr w:type="spellEnd"/>
+            <w:r>
+              <w:rPr>
+                <w:rFonts w:ascii="Calibri" w:eastAsia="Times New Roman" w:hAnsi="Calibri" w:cs="Calibri"/>
+                <w:color w:val="000000"/>
+              </w:rPr>
+              <w:t xml:space="preserve"> [</w:t>
+            </w:r>
+            <w:proofErr w:type="spellStart"/>
+            <w:r>
+              <w:rPr>
+                <w:rFonts w:ascii="Calibri" w:eastAsia="Times New Roman" w:hAnsi="Calibri" w:cs="Calibri"/>
+                <w:color w:val="000000"/>
+              </w:rPr>
+              <w:t>fF</w:t>
+            </w:r>
+            <w:proofErr w:type="spellEnd"/>
+            <w:r>
+              <w:rPr>
+                <w:rFonts w:ascii="Calibri" w:eastAsia="Times New Roman" w:hAnsi="Calibri" w:cs="Calibri"/>
+                <w:color w:val="000000"/>
+              </w:rPr>
+              <w:t>]</w:t>
             </w:r>
           </w:p>
         </w:tc>
@@ -10603,12 +11758,37 @@
                 <w:color w:val="000000"/>
               </w:rPr>
             </w:pPr>
-            <w:r>
-              <w:rPr>
-                <w:rFonts w:ascii="Calibri" w:eastAsia="Times New Roman" w:hAnsi="Calibri" w:cs="Calibri"/>
-                <w:color w:val="000000"/>
-              </w:rPr>
-              <w:t>cdb [fF]</w:t>
+            <w:proofErr w:type="spellStart"/>
+            <w:r>
+              <w:rPr>
+                <w:rFonts w:ascii="Calibri" w:eastAsia="Times New Roman" w:hAnsi="Calibri" w:cs="Calibri"/>
+                <w:color w:val="000000"/>
+              </w:rPr>
+              <w:t>cdb</w:t>
+            </w:r>
+            <w:proofErr w:type="spellEnd"/>
+            <w:r>
+              <w:rPr>
+                <w:rFonts w:ascii="Calibri" w:eastAsia="Times New Roman" w:hAnsi="Calibri" w:cs="Calibri"/>
+                <w:color w:val="000000"/>
+              </w:rPr>
+              <w:t xml:space="preserve"> [</w:t>
+            </w:r>
+            <w:proofErr w:type="spellStart"/>
+            <w:r>
+              <w:rPr>
+                <w:rFonts w:ascii="Calibri" w:eastAsia="Times New Roman" w:hAnsi="Calibri" w:cs="Calibri"/>
+                <w:color w:val="000000"/>
+              </w:rPr>
+              <w:t>fF</w:t>
+            </w:r>
+            <w:proofErr w:type="spellEnd"/>
+            <w:r>
+              <w:rPr>
+                <w:rFonts w:ascii="Calibri" w:eastAsia="Times New Roman" w:hAnsi="Calibri" w:cs="Calibri"/>
+                <w:color w:val="000000"/>
+              </w:rPr>
+              <w:t>]</w:t>
             </w:r>
           </w:p>
         </w:tc>
@@ -10824,6 +12004,7 @@
                 <w:color w:val="000000"/>
               </w:rPr>
             </w:pPr>
+            <w:proofErr w:type="spellStart"/>
             <w:r>
               <w:rPr>
                 <w:rFonts w:ascii="Calibri" w:eastAsia="Times New Roman" w:hAnsi="Calibri" w:cs="Calibri"/>
@@ -10831,6 +12012,7 @@
               </w:rPr>
               <w:t>cgs_calc</w:t>
             </w:r>
+            <w:proofErr w:type="spellEnd"/>
           </w:p>
         </w:tc>
         <w:tc>
@@ -11055,7 +12237,7 @@
             <wp:cNvGraphicFramePr/>
             <a:graphic xmlns:a="http://schemas.openxmlformats.org/drawingml/2006/main">
               <a:graphicData uri="http://schemas.openxmlformats.org/drawingml/2006/chart">
-                <c:chart xmlns:c="http://schemas.openxmlformats.org/drawingml/2006/chart" xmlns:r="http://schemas.openxmlformats.org/officeDocument/2006/relationships" r:id="rId11"/>
+                <c:chart xmlns:c="http://schemas.openxmlformats.org/drawingml/2006/chart" xmlns:r="http://schemas.openxmlformats.org/officeDocument/2006/relationships" r:id="rId13"/>
               </a:graphicData>
             </a:graphic>
           </wp:inline>
@@ -11200,6 +12382,7 @@
                 <w:color w:val="000000"/>
               </w:rPr>
             </w:pPr>
+            <w:proofErr w:type="spellStart"/>
             <w:r>
               <w:rPr>
                 <w:rFonts w:ascii="Calibri" w:eastAsia="Times New Roman" w:hAnsi="Calibri" w:cs="Calibri"/>
@@ -11207,6 +12390,7 @@
               </w:rPr>
               <w:t>cgs</w:t>
             </w:r>
+            <w:proofErr w:type="spellEnd"/>
           </w:p>
         </w:tc>
         <w:tc>
@@ -11297,6 +12481,7 @@
                 <w:color w:val="000000"/>
               </w:rPr>
             </w:pPr>
+            <w:proofErr w:type="spellStart"/>
             <w:r>
               <w:rPr>
                 <w:rFonts w:ascii="Calibri" w:eastAsia="Times New Roman" w:hAnsi="Calibri" w:cs="Calibri"/>
@@ -11304,6 +12489,7 @@
               </w:rPr>
               <w:t>cgd</w:t>
             </w:r>
+            <w:proofErr w:type="spellEnd"/>
           </w:p>
         </w:tc>
         <w:tc>
@@ -11394,6 +12580,7 @@
                 <w:color w:val="000000"/>
               </w:rPr>
             </w:pPr>
+            <w:proofErr w:type="spellStart"/>
             <w:r>
               <w:rPr>
                 <w:rFonts w:ascii="Calibri" w:eastAsia="Times New Roman" w:hAnsi="Calibri" w:cs="Calibri"/>
@@ -11401,6 +12588,7 @@
               </w:rPr>
               <w:t>cgb</w:t>
             </w:r>
+            <w:proofErr w:type="spellEnd"/>
           </w:p>
         </w:tc>
         <w:tc>
@@ -11491,6 +12679,7 @@
                 <w:color w:val="000000"/>
               </w:rPr>
             </w:pPr>
+            <w:proofErr w:type="spellStart"/>
             <w:r>
               <w:rPr>
                 <w:rFonts w:ascii="Calibri" w:eastAsia="Times New Roman" w:hAnsi="Calibri" w:cs="Calibri"/>
@@ -11498,6 +12687,7 @@
               </w:rPr>
               <w:t>csb</w:t>
             </w:r>
+            <w:proofErr w:type="spellEnd"/>
           </w:p>
         </w:tc>
         <w:tc>
@@ -11588,6 +12778,7 @@
                 <w:color w:val="000000"/>
               </w:rPr>
             </w:pPr>
+            <w:proofErr w:type="spellStart"/>
             <w:r>
               <w:rPr>
                 <w:rFonts w:ascii="Calibri" w:eastAsia="Times New Roman" w:hAnsi="Calibri" w:cs="Calibri"/>
@@ -11595,6 +12786,7 @@
               </w:rPr>
               <w:t>cdb</w:t>
             </w:r>
+            <w:proofErr w:type="spellEnd"/>
           </w:p>
         </w:tc>
         <w:tc>

</xml_diff>